<commit_message>
Sua tu page 17: 1.3 GIOI THIEU GITHUB=>GIOI THIEU KHAI NIEM GAME
</commit_message>
<xml_diff>
--- a/Report/Bao-Cao-Khoa-Luan-Doan-Quang-Dang-26211935883.docx
+++ b/Report/Bao-Cao-Khoa-Luan-Doan-Quang-Dang-26211935883.docx
@@ -1,6 +1,6 @@
 
 <file path=word/document.xml><?xml version="1.0" encoding="utf-8"?>
-<w:document xmlns:wpc="http://schemas.microsoft.com/office/word/2010/wordprocessingCanvas" xmlns:cx="http://schemas.microsoft.com/office/drawing/2014/chartex" xmlns:cx1="http://schemas.microsoft.com/office/drawing/2015/9/8/chartex" xmlns:cx2="http://schemas.microsoft.com/office/drawing/2015/10/21/chartex" xmlns:cx3="http://schemas.microsoft.com/office/drawing/2016/5/9/chartex" xmlns:cx4="http://schemas.microsoft.com/office/drawing/2016/5/10/chartex" xmlns:cx5="http://schemas.microsoft.com/office/drawing/2016/5/11/chartex" xmlns:cx6="http://schemas.microsoft.com/office/drawing/2016/5/12/chartex" xmlns:cx7="http://schemas.microsoft.com/office/drawing/2016/5/13/chartex" xmlns:cx8="http://schemas.microsoft.com/office/drawing/2016/5/14/chartex" xmlns:mc="http://schemas.openxmlformats.org/markup-compatibility/2006" xmlns:aink="http://schemas.microsoft.com/office/drawing/2016/ink" xmlns:am3d="http://schemas.microsoft.com/office/drawing/2017/model3d" xmlns:o="urn:schemas-microsoft-com:office:office" xmlns:oel="http://schemas.microsoft.com/office/2019/extlst" xmlns:r="http://schemas.openxmlformats.org/officeDocument/2006/relationships" xmlns:m="http://schemas.openxmlformats.org/officeDocument/2006/math" xmlns:v="urn:schemas-microsoft-com:vml" xmlns:wp14="http://schemas.microsoft.com/office/word/2010/wordprocessingDrawing" xmlns:wp="http://schemas.openxmlformats.org/drawingml/2006/wordprocessingDrawing" xmlns:w10="urn:schemas-microsoft-com:office:word" xmlns:w="http://schemas.openxmlformats.org/wordprocessingml/2006/main" xmlns:w14="http://schemas.microsoft.com/office/word/2010/wordml" xmlns:w15="http://schemas.microsoft.com/office/word/2012/wordml" xmlns:w16cex="http://schemas.microsoft.com/office/word/2018/wordml/cex" xmlns:w16cid="http://schemas.microsoft.com/office/word/2016/wordml/cid" xmlns:w16="http://schemas.microsoft.com/office/word/2018/wordml" xmlns:w16du="http://schemas.microsoft.com/office/word/2023/wordml/word16du" xmlns:w16sdtdh="http://schemas.microsoft.com/office/word/2020/wordml/sdtdatahash" xmlns:w16sdtfl="http://schemas.microsoft.com/office/word/2024/wordml/sdtformatlock" xmlns:w16se="http://schemas.microsoft.com/office/word/2015/wordml/symex" xmlns:wpg="http://schemas.microsoft.com/office/word/2010/wordprocessingGroup" xmlns:wpi="http://schemas.microsoft.com/office/word/2010/wordprocessingInk" xmlns:wne="http://schemas.microsoft.com/office/word/2006/wordml" xmlns:wps="http://schemas.microsoft.com/office/word/2010/wordprocessingShape" mc:Ignorable="w14 w15 w16se w16cid w16 w16cex w16sdtdh w16sdtfl w16du wp14">
+<w:document xmlns:wpc="http://schemas.microsoft.com/office/word/2010/wordprocessingCanvas" xmlns:cx="http://schemas.microsoft.com/office/drawing/2014/chartex" xmlns:cx1="http://schemas.microsoft.com/office/drawing/2015/9/8/chartex" xmlns:cx2="http://schemas.microsoft.com/office/drawing/2015/10/21/chartex" xmlns:cx3="http://schemas.microsoft.com/office/drawing/2016/5/9/chartex" xmlns:cx4="http://schemas.microsoft.com/office/drawing/2016/5/10/chartex" xmlns:cx5="http://schemas.microsoft.com/office/drawing/2016/5/11/chartex" xmlns:cx6="http://schemas.microsoft.com/office/drawing/2016/5/12/chartex" xmlns:cx7="http://schemas.microsoft.com/office/drawing/2016/5/13/chartex" xmlns:cx8="http://schemas.microsoft.com/office/drawing/2016/5/14/chartex" xmlns:mc="http://schemas.openxmlformats.org/markup-compatibility/2006" xmlns:aink="http://schemas.microsoft.com/office/drawing/2016/ink" xmlns:am3d="http://schemas.microsoft.com/office/drawing/2017/model3d" xmlns:o="urn:schemas-microsoft-com:office:office" xmlns:oel="http://schemas.microsoft.com/office/2019/extlst" xmlns:r="http://schemas.openxmlformats.org/officeDocument/2006/relationships" xmlns:m="http://schemas.openxmlformats.org/officeDocument/2006/math" xmlns:v="urn:schemas-microsoft-com:vml" xmlns:wp14="http://schemas.microsoft.com/office/word/2010/wordprocessingDrawing" xmlns:wp="http://schemas.openxmlformats.org/drawingml/2006/wordprocessingDrawing" xmlns:w10="urn:schemas-microsoft-com:office:word" xmlns:w="http://schemas.openxmlformats.org/wordprocessingml/2006/main" xmlns:w14="http://schemas.microsoft.com/office/word/2010/wordml" xmlns:w15="http://schemas.microsoft.com/office/word/2012/wordml" xmlns:w16cex="http://schemas.microsoft.com/office/word/2018/wordml/cex" xmlns:w16cid="http://schemas.microsoft.com/office/word/2016/wordml/cid" xmlns:w16="http://schemas.microsoft.com/office/word/2018/wordml" xmlns:w16du="http://schemas.microsoft.com/office/word/2023/wordml/word16du" xmlns:w16sdtdh="http://schemas.microsoft.com/office/word/2020/wordml/sdtdatahash" xmlns:w16se="http://schemas.microsoft.com/office/word/2015/wordml/symex" xmlns:wpg="http://schemas.microsoft.com/office/word/2010/wordprocessingGroup" xmlns:wpi="http://schemas.microsoft.com/office/word/2010/wordprocessingInk" xmlns:wne="http://schemas.microsoft.com/office/word/2006/wordml" xmlns:wps="http://schemas.microsoft.com/office/word/2010/wordprocessingShape" mc:Ignorable="w14 w15 w16se w16cid w16 w16cex w16sdtdh w16du wp14">
   <w:body>
     <w:p>
       <w:pPr>
@@ -1745,25 +1745,7 @@
                 <w:noProof/>
                 <w:lang w:val="en-US"/>
               </w:rPr>
-              <w:t>GIỚI THIỆU GIT</w:t>
-            </w:r>
-            <w:r>
-              <w:rPr>
-                <w:rStyle w:val="Hyperlink"/>
-                <w:b/>
-                <w:noProof/>
-                <w:lang w:val="en-US"/>
-              </w:rPr>
-              <w:t>H</w:t>
-            </w:r>
-            <w:r>
-              <w:rPr>
-                <w:rStyle w:val="Hyperlink"/>
-                <w:b/>
-                <w:noProof/>
-                <w:lang w:val="en-US"/>
-              </w:rPr>
-              <w:t>UB</w:t>
+              <w:t>GIỚI THIỆU GITHUB</w:t>
             </w:r>
             <w:r>
               <w:rPr>
@@ -20854,8 +20836,8 @@
           <w:szCs w:val="30"/>
         </w:rPr>
       </w:pPr>
-      <w:bookmarkStart w:id="2" w:name="_Toc477553907"/>
-      <w:bookmarkStart w:id="3" w:name="_Toc193406333"/>
+      <w:bookmarkStart w:id="2" w:name="_Toc193406333"/>
+      <w:bookmarkStart w:id="3" w:name="_Toc477553907"/>
       <w:r>
         <w:rPr>
           <w:rFonts w:cs="Times New Roman"/>
@@ -20865,7 +20847,7 @@
         <w:lastRenderedPageBreak/>
         <w:t>CHƯƠNG I</w:t>
       </w:r>
-      <w:bookmarkEnd w:id="3"/>
+      <w:bookmarkEnd w:id="2"/>
       <w:r>
         <w:rPr>
           <w:rFonts w:cs="Times New Roman"/>
@@ -20902,7 +20884,7 @@
         </w:rPr>
         <w:t>TỔNG QUAN VỀ CÔNG CỤ VÀ MỖI TRƯỜNG PHÁT TRIỂN</w:t>
       </w:r>
-      <w:bookmarkEnd w:id="2"/>
+      <w:bookmarkEnd w:id="3"/>
       <w:bookmarkEnd w:id="4"/>
     </w:p>
     <w:p/>
@@ -20957,8 +20939,8 @@
         </w:rPr>
       </w:pPr>
       <w:bookmarkStart w:id="6" w:name="_Toc477553910"/>
-      <w:bookmarkStart w:id="7" w:name="_Toc477553908"/>
-      <w:bookmarkStart w:id="8" w:name="_Toc193406336"/>
+      <w:bookmarkStart w:id="7" w:name="_Toc193406336"/>
+      <w:bookmarkStart w:id="8" w:name="_Toc477553908"/>
       <w:r>
         <w:rPr>
           <w:rFonts w:cs="Times New Roman"/>
@@ -20974,7 +20956,7 @@
         <w:t>C#</w:t>
       </w:r>
       <w:bookmarkEnd w:id="6"/>
-      <w:bookmarkEnd w:id="8"/>
+      <w:bookmarkEnd w:id="7"/>
     </w:p>
     <w:p>
       <w:pPr>
@@ -20993,7 +20975,7 @@
       </w:pPr>
       <w:bookmarkStart w:id="9" w:name="_Toc477553909"/>
       <w:bookmarkStart w:id="10" w:name="_Toc193406337"/>
-      <w:bookmarkEnd w:id="7"/>
+      <w:bookmarkEnd w:id="8"/>
       <w:r>
         <w:rPr>
           <w:rFonts w:cs="Times New Roman"/>
@@ -23707,6 +23689,7 @@
       </w:pPr>
       <w:bookmarkStart w:id="25" w:name="_Toc477553919"/>
       <w:bookmarkStart w:id="26" w:name="_Toc193406346"/>
+      <w:commentRangeStart w:id="27"/>
       <w:r>
         <w:rPr>
           <w:rFonts w:cs="Times New Roman"/>
@@ -23753,7 +23736,7 @@
           <w:lang w:val="en-US"/>
         </w:rPr>
       </w:pPr>
-      <w:bookmarkStart w:id="27" w:name="_Toc193406347"/>
+      <w:bookmarkStart w:id="28" w:name="_Toc193406347"/>
       <w:r>
         <w:rPr>
           <w:b/>
@@ -23778,7 +23761,7 @@
         </w:rPr>
         <w:t>.</w:t>
       </w:r>
-      <w:bookmarkEnd w:id="27"/>
+      <w:bookmarkEnd w:id="28"/>
     </w:p>
     <w:p>
       <w:pPr>
@@ -23799,23 +23782,7 @@
           <w:szCs w:val="26"/>
           <w:lang w:val="en-US"/>
         </w:rPr>
-        <w:t>Sự phát triển của nền tảng GitHub bắt đầu vào ngày 19 tháng 10 năm 2007.</w:t>
-      </w:r>
-      <w:r>
-        <w:rPr>
-          <w:bCs/>
-          <w:szCs w:val="26"/>
-          <w:lang w:val="en-US"/>
-        </w:rPr>
-        <w:t xml:space="preserve"> </w:t>
-      </w:r>
-      <w:r>
-        <w:rPr>
-          <w:bCs/>
-          <w:szCs w:val="26"/>
-          <w:lang w:val="en-US"/>
-        </w:rPr>
-        <w:t>Trang web được đưa ra vào tháng 4 năm 2008 do Tom Preston-Werner, Chris Wanstrath, và PJ Hyett thực hiện sau khi nó đã được hoàn thành một vài tháng trước đó, xem như giai đoạn beta</w:t>
+        <w:t>Sự phát triển của nền tảng GitHub bắt đầu vào ngày 19 tháng 10 năm 2007. Trang web được đưa ra vào tháng 4 năm 2008 do Tom Preston-Werner, Chris Wanstrath, và PJ Hyett thực hiện sau khi nó đã được hoàn thành một vài tháng trước đó, xem như giai đoạn beta</w:t>
       </w:r>
       <w:r>
         <w:rPr>
@@ -24052,16 +24019,7 @@
           <w:szCs w:val="26"/>
           <w:lang w:val="en-US"/>
         </w:rPr>
-        <w:t xml:space="preserve"> </w:t>
-      </w:r>
-      <w:r>
-        <w:rPr>
-          <w:bCs/>
-          <w:color w:val="000000" w:themeColor="text1"/>
-          <w:szCs w:val="26"/>
-          <w:lang w:val="en-US"/>
-        </w:rPr>
-        <w:t>PJ Hyett, và Tom Preston-Werner.</w:t>
+        <w:t xml:space="preserve"> PJ Hyett, và Tom Preston-Werner.</w:t>
       </w:r>
     </w:p>
     <w:p>
@@ -24090,7 +24048,7 @@
           <w:szCs w:val="26"/>
         </w:rPr>
       </w:pPr>
-      <w:bookmarkStart w:id="28" w:name="_Toc193406348"/>
+      <w:bookmarkStart w:id="29" w:name="_Toc193406348"/>
       <w:r>
         <w:rPr>
           <w:b/>
@@ -24122,7 +24080,7 @@
         </w:rPr>
         <w:t>hoạt động như thế nào?</w:t>
       </w:r>
-      <w:bookmarkEnd w:id="28"/>
+      <w:bookmarkEnd w:id="29"/>
     </w:p>
     <w:p>
       <w:pPr>
@@ -24353,7 +24311,7 @@
           <w:lang w:val="en-US"/>
         </w:rPr>
       </w:pPr>
-      <w:bookmarkStart w:id="29" w:name="_Toc193406349"/>
+      <w:bookmarkStart w:id="30" w:name="_Toc193406349"/>
       <w:r>
         <w:rPr>
           <w:b/>
@@ -24386,7 +24344,7 @@
         </w:rPr>
         <w:t>?</w:t>
       </w:r>
-      <w:bookmarkEnd w:id="29"/>
+      <w:bookmarkEnd w:id="30"/>
     </w:p>
     <w:p>
       <w:pPr>
@@ -24507,6 +24465,13 @@
         </w:rPr>
         <w:t>Cộng đồng lớn: Nhiều thư viện mã nguồn mở có thể sử dụng miễn phí.</w:t>
       </w:r>
+      <w:commentRangeEnd w:id="27"/>
+      <w:r>
+        <w:rPr>
+          <w:rStyle w:val="CommentReference"/>
+        </w:rPr>
+        <w:commentReference w:id="27"/>
+      </w:r>
     </w:p>
     <w:p>
       <w:pPr>
@@ -24524,8 +24489,8 @@
           <w:lang w:val="en-US"/>
         </w:rPr>
       </w:pPr>
-      <w:bookmarkStart w:id="30" w:name="_Toc477553920"/>
-      <w:bookmarkStart w:id="31" w:name="_Toc193406350"/>
+      <w:bookmarkStart w:id="31" w:name="_Toc477553920"/>
+      <w:bookmarkStart w:id="32" w:name="_Toc193406350"/>
       <w:r>
         <w:rPr>
           <w:rFonts w:cs="Times New Roman"/>
@@ -24544,8 +24509,8 @@
         </w:rPr>
         <w:t xml:space="preserve"> MYSQL</w:t>
       </w:r>
-      <w:bookmarkEnd w:id="30"/>
       <w:bookmarkEnd w:id="31"/>
+      <w:bookmarkEnd w:id="32"/>
     </w:p>
     <w:p>
       <w:pPr>
@@ -24555,7 +24520,7 @@
           <w:lang w:val="en-US"/>
         </w:rPr>
       </w:pPr>
-      <w:bookmarkStart w:id="32" w:name="_Toc193406351"/>
+      <w:bookmarkStart w:id="33" w:name="_Toc193406351"/>
       <w:r>
         <w:rPr>
           <w:bCs/>
@@ -24563,7 +24528,7 @@
         </w:rPr>
         <w:t>1.4.1 MySQL là gì?</w:t>
       </w:r>
-      <w:bookmarkEnd w:id="32"/>
+      <w:bookmarkEnd w:id="33"/>
     </w:p>
     <w:p>
       <w:pPr>
@@ -24605,7 +24570,7 @@
           <w:lang w:val="en-US"/>
         </w:rPr>
       </w:pPr>
-      <w:bookmarkStart w:id="33" w:name="_Toc193406352"/>
+      <w:bookmarkStart w:id="34" w:name="_Toc193406352"/>
       <w:r>
         <w:rPr>
           <w:bCs/>
@@ -24614,7 +24579,7 @@
         <w:lastRenderedPageBreak/>
         <w:t>1.4.2 MySQL hoạt động như thế nào?</w:t>
       </w:r>
-      <w:bookmarkEnd w:id="33"/>
+      <w:bookmarkEnd w:id="34"/>
     </w:p>
     <w:p>
       <w:pPr>
@@ -24738,7 +24703,7 @@
           <w:lang w:val="en-US"/>
         </w:rPr>
       </w:pPr>
-      <w:bookmarkStart w:id="34" w:name="_Toc193406353"/>
+      <w:bookmarkStart w:id="35" w:name="_Toc193406353"/>
       <w:r>
         <w:rPr>
           <w:bCs/>
@@ -24746,7 +24711,7 @@
         </w:rPr>
         <w:t>1.4.3 Tại sao sử dụng MySQL?</w:t>
       </w:r>
-      <w:bookmarkEnd w:id="34"/>
+      <w:bookmarkEnd w:id="35"/>
     </w:p>
     <w:p>
       <w:pPr>
@@ -24905,7 +24870,7 @@
           <w:szCs w:val="26"/>
         </w:rPr>
       </w:pPr>
-      <w:bookmarkStart w:id="35" w:name="_Toc477553922"/>
+      <w:bookmarkStart w:id="36" w:name="_Toc477553922"/>
       <w:r>
         <w:rPr>
           <w:sz w:val="30"/>
@@ -24925,7 +24890,7 @@
           <w:lang w:val="en-US"/>
         </w:rPr>
       </w:pPr>
-      <w:bookmarkStart w:id="36" w:name="_Toc193406354"/>
+      <w:bookmarkStart w:id="37" w:name="_Toc193406354"/>
       <w:r>
         <w:rPr>
           <w:rFonts w:cs="Times New Roman"/>
@@ -24936,7 +24901,7 @@
         <w:lastRenderedPageBreak/>
         <w:t>CHƯƠNG II</w:t>
       </w:r>
-      <w:bookmarkEnd w:id="36"/>
+      <w:bookmarkEnd w:id="37"/>
       <w:r>
         <w:rPr>
           <w:rFonts w:cs="Times New Roman"/>
@@ -24958,7 +24923,7 @@
           <w:lang w:val="en-US"/>
         </w:rPr>
       </w:pPr>
-      <w:bookmarkStart w:id="37" w:name="_Toc193406355"/>
+      <w:bookmarkStart w:id="38" w:name="_Toc193406355"/>
       <w:r>
         <w:rPr>
           <w:rFonts w:cs="Times New Roman"/>
@@ -24968,8 +24933,8 @@
         </w:rPr>
         <w:t>PHÂN TÍCH VÀ THIẾT KẾ HỆ THỐNG</w:t>
       </w:r>
-      <w:bookmarkEnd w:id="35"/>
-      <w:bookmarkEnd w:id="37"/>
+      <w:bookmarkEnd w:id="36"/>
+      <w:bookmarkEnd w:id="38"/>
     </w:p>
     <w:p>
       <w:pPr>
@@ -24994,7 +24959,7 @@
           <w:lang w:val="en-US"/>
         </w:rPr>
       </w:pPr>
-      <w:bookmarkStart w:id="38" w:name="_Toc193406356"/>
+      <w:bookmarkStart w:id="39" w:name="_Toc193406356"/>
       <w:r>
         <w:rPr>
           <w:b/>
@@ -25003,7 +24968,7 @@
         </w:rPr>
         <w:t>KHẢO SÁT THỰC TRẠNG</w:t>
       </w:r>
-      <w:bookmarkEnd w:id="38"/>
+      <w:bookmarkEnd w:id="39"/>
     </w:p>
     <w:p/>
     <w:p>
@@ -25021,7 +24986,7 @@
           <w:sz w:val="26"/>
         </w:rPr>
       </w:pPr>
-      <w:bookmarkStart w:id="39" w:name="_Toc193406357"/>
+      <w:bookmarkStart w:id="40" w:name="_Toc193406357"/>
       <w:r>
         <w:rPr>
           <w:b/>
@@ -25029,7 +24994,7 @@
         </w:rPr>
         <w:t>MỘT SỐ WEB SITE HỖ TRỢ HỌC TẬP, GIẢNG DẠY TIẾNG ANH</w:t>
       </w:r>
-      <w:bookmarkEnd w:id="39"/>
+      <w:bookmarkEnd w:id="40"/>
       <w:r>
         <w:rPr>
           <w:b/>
@@ -25064,8 +25029,8 @@
           <w:lang w:val="en-US"/>
         </w:rPr>
       </w:pPr>
-      <w:bookmarkStart w:id="40" w:name="_Toc477553923"/>
-      <w:bookmarkStart w:id="41" w:name="_Toc193406358"/>
+      <w:bookmarkStart w:id="41" w:name="_Toc477553923"/>
+      <w:bookmarkStart w:id="42" w:name="_Toc193406358"/>
       <w:r>
         <w:rPr>
           <w:rFonts w:cs="Times New Roman"/>
@@ -25075,8 +25040,8 @@
         </w:rPr>
         <w:t>CÁC ĐỐI TƯỢNG TƯƠNG TÁC VỚI HỆ THỐNG</w:t>
       </w:r>
-      <w:bookmarkEnd w:id="40"/>
       <w:bookmarkEnd w:id="41"/>
+      <w:bookmarkEnd w:id="42"/>
     </w:p>
     <w:p>
       <w:pPr>
@@ -25094,8 +25059,8 @@
           <w:lang w:val="en-US"/>
         </w:rPr>
       </w:pPr>
-      <w:bookmarkStart w:id="42" w:name="_Toc477553924"/>
-      <w:bookmarkStart w:id="43" w:name="_Toc193406359"/>
+      <w:bookmarkStart w:id="43" w:name="_Toc477553924"/>
+      <w:bookmarkStart w:id="44" w:name="_Toc193406359"/>
       <w:r>
         <w:rPr>
           <w:rFonts w:cs="Times New Roman"/>
@@ -25105,8 +25070,8 @@
         </w:rPr>
         <w:t>SƠ ĐỒ USECASE SỬ DỤNG (USECASE DIAGRAM)</w:t>
       </w:r>
-      <w:bookmarkEnd w:id="42"/>
       <w:bookmarkEnd w:id="43"/>
+      <w:bookmarkEnd w:id="44"/>
     </w:p>
     <w:p>
       <w:pPr>
@@ -25124,7 +25089,7 @@
           <w:lang w:val="en-US"/>
         </w:rPr>
       </w:pPr>
-      <w:bookmarkStart w:id="44" w:name="_Toc193406360"/>
+      <w:bookmarkStart w:id="45" w:name="_Toc193406360"/>
       <w:r>
         <w:rPr>
           <w:b/>
@@ -25132,7 +25097,7 @@
         </w:rPr>
         <w:t>Use case tổng quát</w:t>
       </w:r>
-      <w:bookmarkEnd w:id="44"/>
+      <w:bookmarkEnd w:id="45"/>
     </w:p>
     <w:p>
       <w:pPr>
@@ -25163,7 +25128,7 @@
           <w:lang w:val="en-US"/>
         </w:rPr>
       </w:pPr>
-      <w:bookmarkStart w:id="45" w:name="_Toc193406361"/>
+      <w:bookmarkStart w:id="46" w:name="_Toc193406361"/>
       <w:r>
         <w:rPr>
           <w:b/>
@@ -25171,7 +25136,7 @@
         </w:rPr>
         <w:t>Use case chi tiết</w:t>
       </w:r>
-      <w:bookmarkEnd w:id="45"/>
+      <w:bookmarkEnd w:id="46"/>
     </w:p>
     <w:p>
       <w:pPr>
@@ -25187,7 +25152,7 @@
           <w:lang w:val="en-US"/>
         </w:rPr>
       </w:pPr>
-      <w:bookmarkStart w:id="46" w:name="_Toc193406362"/>
+      <w:bookmarkStart w:id="47" w:name="_Toc193406362"/>
       <w:r>
         <w:rPr>
           <w:i/>
@@ -25202,7 +25167,7 @@
         </w:rPr>
         <w:t>em bài viết</w:t>
       </w:r>
-      <w:bookmarkEnd w:id="46"/>
+      <w:bookmarkEnd w:id="47"/>
     </w:p>
     <w:p>
       <w:pPr>
@@ -25218,7 +25183,7 @@
           <w:lang w:val="en-US"/>
         </w:rPr>
       </w:pPr>
-      <w:bookmarkStart w:id="47" w:name="_Toc193406363"/>
+      <w:bookmarkStart w:id="48" w:name="_Toc193406363"/>
       <w:r>
         <w:rPr>
           <w:i/>
@@ -25240,7 +25205,7 @@
         </w:rPr>
         <w:t>m bài viết</w:t>
       </w:r>
-      <w:bookmarkEnd w:id="47"/>
+      <w:bookmarkEnd w:id="48"/>
     </w:p>
     <w:p>
       <w:pPr>
@@ -25256,7 +25221,7 @@
           <w:lang w:val="en-US"/>
         </w:rPr>
       </w:pPr>
-      <w:bookmarkStart w:id="48" w:name="_Toc193406364"/>
+      <w:bookmarkStart w:id="49" w:name="_Toc193406364"/>
       <w:r>
         <w:rPr>
           <w:i/>
@@ -25271,7 +25236,7 @@
         </w:rPr>
         <w:t>ăng ký tài khoản</w:t>
       </w:r>
-      <w:bookmarkEnd w:id="48"/>
+      <w:bookmarkEnd w:id="49"/>
     </w:p>
     <w:p>
       <w:pPr>
@@ -25287,7 +25252,7 @@
           <w:lang w:val="en-US"/>
         </w:rPr>
       </w:pPr>
-      <w:bookmarkStart w:id="49" w:name="_Toc193406365"/>
+      <w:bookmarkStart w:id="50" w:name="_Toc193406365"/>
       <w:r>
         <w:rPr>
           <w:i/>
@@ -25316,7 +25281,7 @@
         </w:rPr>
         <w:t>gười dùng</w:t>
       </w:r>
-      <w:bookmarkEnd w:id="49"/>
+      <w:bookmarkEnd w:id="50"/>
     </w:p>
     <w:p>
       <w:pPr>
@@ -25332,7 +25297,7 @@
           <w:lang w:val="en-US"/>
         </w:rPr>
       </w:pPr>
-      <w:bookmarkStart w:id="50" w:name="_Toc193406366"/>
+      <w:bookmarkStart w:id="51" w:name="_Toc193406366"/>
       <w:r>
         <w:rPr>
           <w:i/>
@@ -25347,7 +25312,7 @@
         </w:rPr>
         <w:t>hi trắc nghiệm</w:t>
       </w:r>
-      <w:bookmarkEnd w:id="50"/>
+      <w:bookmarkEnd w:id="51"/>
     </w:p>
     <w:p>
       <w:pPr>
@@ -25363,7 +25328,7 @@
           <w:lang w:val="en-US"/>
         </w:rPr>
       </w:pPr>
-      <w:bookmarkStart w:id="51" w:name="_Toc193406367"/>
+      <w:bookmarkStart w:id="52" w:name="_Toc193406367"/>
       <w:r>
         <w:rPr>
           <w:i/>
@@ -25378,7 +25343,7 @@
         </w:rPr>
         <w:t>em lịch sử thi</w:t>
       </w:r>
-      <w:bookmarkEnd w:id="51"/>
+      <w:bookmarkEnd w:id="52"/>
     </w:p>
     <w:p>
       <w:pPr>
@@ -25395,7 +25360,7 @@
           <w:lang w:val="en-US"/>
         </w:rPr>
       </w:pPr>
-      <w:bookmarkStart w:id="52" w:name="_Toc193406368"/>
+      <w:bookmarkStart w:id="53" w:name="_Toc193406368"/>
       <w:r>
         <w:rPr>
           <w:i/>
@@ -25424,7 +25389,7 @@
         </w:rPr>
         <w:t>gười quản trị</w:t>
       </w:r>
-      <w:bookmarkEnd w:id="52"/>
+      <w:bookmarkEnd w:id="53"/>
     </w:p>
     <w:p>
       <w:pPr>
@@ -25439,7 +25404,7 @@
           <w:lang w:val="en-US"/>
         </w:rPr>
       </w:pPr>
-      <w:bookmarkStart w:id="53" w:name="_Toc193406369"/>
+      <w:bookmarkStart w:id="54" w:name="_Toc193406369"/>
       <w:r>
         <w:rPr>
           <w:i/>
@@ -25454,7 +25419,7 @@
         </w:rPr>
         <w:t>uản lý người dùng</w:t>
       </w:r>
-      <w:bookmarkEnd w:id="53"/>
+      <w:bookmarkEnd w:id="54"/>
     </w:p>
     <w:p>
       <w:pPr>
@@ -25470,7 +25435,7 @@
           <w:lang w:val="en-US"/>
         </w:rPr>
       </w:pPr>
-      <w:bookmarkStart w:id="54" w:name="_Toc193406370"/>
+      <w:bookmarkStart w:id="55" w:name="_Toc193406370"/>
       <w:r>
         <w:rPr>
           <w:i/>
@@ -25485,7 +25450,7 @@
         </w:rPr>
         <w:t>uản lý bài thi trắc nghiệm</w:t>
       </w:r>
-      <w:bookmarkEnd w:id="54"/>
+      <w:bookmarkEnd w:id="55"/>
     </w:p>
     <w:p>
       <w:pPr>
@@ -25512,7 +25477,7 @@
           <w:lang w:val="en-US"/>
         </w:rPr>
       </w:pPr>
-      <w:bookmarkStart w:id="55" w:name="_Toc193406371"/>
+      <w:bookmarkStart w:id="56" w:name="_Toc193406371"/>
       <w:r>
         <w:rPr>
           <w:i/>
@@ -25527,7 +25492,7 @@
         </w:rPr>
         <w:t>uản lý bài viết</w:t>
       </w:r>
-      <w:bookmarkEnd w:id="55"/>
+      <w:bookmarkEnd w:id="56"/>
     </w:p>
     <w:p>
       <w:pPr>
@@ -25546,8 +25511,8 @@
           <w:lang w:val="en-US"/>
         </w:rPr>
       </w:pPr>
-      <w:bookmarkStart w:id="56" w:name="_Toc477553925"/>
-      <w:bookmarkStart w:id="57" w:name="_Toc193406372"/>
+      <w:bookmarkStart w:id="57" w:name="_Toc477553925"/>
+      <w:bookmarkStart w:id="58" w:name="_Toc193406372"/>
       <w:r>
         <w:rPr>
           <w:rFonts w:cs="Times New Roman"/>
@@ -25557,8 +25522,8 @@
         </w:rPr>
         <w:t>SƠ ĐỒ TUẦN TỰ (SEQUENSE DIAGRAM)</w:t>
       </w:r>
-      <w:bookmarkEnd w:id="56"/>
       <w:bookmarkEnd w:id="57"/>
+      <w:bookmarkEnd w:id="58"/>
     </w:p>
     <w:p>
       <w:pPr>
@@ -25574,14 +25539,14 @@
           <w:lang w:val="en-US"/>
         </w:rPr>
       </w:pPr>
-      <w:bookmarkStart w:id="58" w:name="_Toc193406373"/>
+      <w:bookmarkStart w:id="59" w:name="_Toc193406373"/>
       <w:r>
         <w:rPr>
           <w:lang w:val="en-US"/>
         </w:rPr>
         <w:t>Sơ đồ tuần tự xem bài viết</w:t>
       </w:r>
-      <w:bookmarkEnd w:id="58"/>
+      <w:bookmarkEnd w:id="59"/>
     </w:p>
     <w:p>
       <w:pPr>
@@ -25612,11 +25577,11 @@
         <w:ind w:left="0" w:firstLine="0"/>
         <w:jc w:val="both"/>
       </w:pPr>
-      <w:bookmarkStart w:id="59" w:name="_Toc193406374"/>
+      <w:bookmarkStart w:id="60" w:name="_Toc193406374"/>
       <w:r>
         <w:t>Sơ đồ tuần tự tìm kiếm bài viết</w:t>
       </w:r>
-      <w:bookmarkEnd w:id="59"/>
+      <w:bookmarkEnd w:id="60"/>
     </w:p>
     <w:p>
       <w:pPr>
@@ -25641,12 +25606,12 @@
         <w:ind w:left="0" w:firstLine="0"/>
         <w:jc w:val="both"/>
       </w:pPr>
-      <w:bookmarkStart w:id="60" w:name="_Toc193406375"/>
+      <w:bookmarkStart w:id="61" w:name="_Toc193406375"/>
       <w:r>
         <w:lastRenderedPageBreak/>
         <w:t>Sơ đồ tuần tự đăng ký tài khoản</w:t>
       </w:r>
-      <w:bookmarkEnd w:id="60"/>
+      <w:bookmarkEnd w:id="61"/>
     </w:p>
     <w:p>
       <w:pPr>
@@ -25671,12 +25636,12 @@
         <w:ind w:left="0" w:firstLine="0"/>
         <w:jc w:val="both"/>
       </w:pPr>
-      <w:bookmarkStart w:id="61" w:name="_Toc193406376"/>
+      <w:bookmarkStart w:id="62" w:name="_Toc193406376"/>
       <w:r>
         <w:lastRenderedPageBreak/>
         <w:t>Sơ đồ tuần tự đăng nhập người dùng</w:t>
       </w:r>
-      <w:bookmarkEnd w:id="61"/>
+      <w:bookmarkEnd w:id="62"/>
     </w:p>
     <w:p>
       <w:pPr>
@@ -25689,11 +25654,11 @@
         <w:ind w:left="0" w:firstLine="0"/>
         <w:jc w:val="both"/>
       </w:pPr>
-      <w:bookmarkStart w:id="62" w:name="_Toc193406377"/>
+      <w:bookmarkStart w:id="63" w:name="_Toc193406377"/>
       <w:r>
         <w:t>Sơ đồ tuần tự thi trắc nghiệm</w:t>
       </w:r>
-      <w:bookmarkEnd w:id="62"/>
+      <w:bookmarkEnd w:id="63"/>
     </w:p>
     <w:p>
       <w:pPr>
@@ -25706,7 +25671,7 @@
         <w:ind w:left="0" w:firstLine="0"/>
         <w:jc w:val="both"/>
       </w:pPr>
-      <w:bookmarkStart w:id="63" w:name="_Toc193406378"/>
+      <w:bookmarkStart w:id="64" w:name="_Toc193406378"/>
       <w:r>
         <w:t>Sơ đồ tuần tự</w:t>
       </w:r>
@@ -25716,7 +25681,7 @@
       <w:r>
         <w:t>ch sử thi</w:t>
       </w:r>
-      <w:bookmarkEnd w:id="63"/>
+      <w:bookmarkEnd w:id="64"/>
     </w:p>
     <w:p>
       <w:pPr>
@@ -25729,11 +25694,11 @@
         <w:ind w:left="0" w:firstLine="0"/>
         <w:jc w:val="both"/>
       </w:pPr>
-      <w:bookmarkStart w:id="64" w:name="_Toc193406379"/>
+      <w:bookmarkStart w:id="65" w:name="_Toc193406379"/>
       <w:r>
         <w:t>Sơ đồ tuần tự đăng nhập người quản trị</w:t>
       </w:r>
-      <w:bookmarkEnd w:id="64"/>
+      <w:bookmarkEnd w:id="65"/>
     </w:p>
     <w:p>
       <w:pPr>
@@ -25746,11 +25711,11 @@
         <w:ind w:left="0" w:firstLine="0"/>
         <w:jc w:val="both"/>
       </w:pPr>
-      <w:bookmarkStart w:id="65" w:name="_Toc193406380"/>
+      <w:bookmarkStart w:id="66" w:name="_Toc193406380"/>
       <w:r>
         <w:t>Sơ đồ tuần tự quản lý người dùng</w:t>
       </w:r>
-      <w:bookmarkEnd w:id="65"/>
+      <w:bookmarkEnd w:id="66"/>
     </w:p>
     <w:p>
       <w:pPr>
@@ -25763,11 +25728,11 @@
         <w:ind w:left="0" w:firstLine="0"/>
         <w:jc w:val="both"/>
       </w:pPr>
-      <w:bookmarkStart w:id="66" w:name="_Toc193406381"/>
+      <w:bookmarkStart w:id="67" w:name="_Toc193406381"/>
       <w:r>
         <w:t>Sơ đồ tuần tự thêm người dùng</w:t>
       </w:r>
-      <w:bookmarkEnd w:id="66"/>
+      <w:bookmarkEnd w:id="67"/>
     </w:p>
     <w:p>
       <w:pPr>
@@ -25780,11 +25745,11 @@
         <w:ind w:left="0" w:firstLine="0"/>
         <w:jc w:val="both"/>
       </w:pPr>
-      <w:bookmarkStart w:id="67" w:name="_Toc193406382"/>
+      <w:bookmarkStart w:id="68" w:name="_Toc193406382"/>
       <w:r>
         <w:t>Sơ đồ tuần tự cập nhật thông tin người dùng</w:t>
       </w:r>
-      <w:bookmarkEnd w:id="67"/>
+      <w:bookmarkEnd w:id="68"/>
     </w:p>
     <w:p>
       <w:pPr>
@@ -25797,11 +25762,11 @@
         <w:ind w:left="0" w:firstLine="0"/>
         <w:jc w:val="both"/>
       </w:pPr>
-      <w:bookmarkStart w:id="68" w:name="_Toc193406383"/>
+      <w:bookmarkStart w:id="69" w:name="_Toc193406383"/>
       <w:r>
         <w:t>Sơ đồ tuần tự xóa người dùng</w:t>
       </w:r>
-      <w:bookmarkEnd w:id="68"/>
+      <w:bookmarkEnd w:id="69"/>
     </w:p>
     <w:p>
       <w:pPr>
@@ -25814,11 +25779,11 @@
         <w:ind w:left="0" w:firstLine="0"/>
         <w:jc w:val="both"/>
       </w:pPr>
-      <w:bookmarkStart w:id="69" w:name="_Toc193406384"/>
+      <w:bookmarkStart w:id="70" w:name="_Toc193406384"/>
       <w:r>
         <w:t>Sơ đồ tuần tự quản lý bài thi trắc nghiệm</w:t>
       </w:r>
-      <w:bookmarkEnd w:id="69"/>
+      <w:bookmarkEnd w:id="70"/>
     </w:p>
     <w:p>
       <w:pPr>
@@ -25831,11 +25796,11 @@
         <w:ind w:left="0" w:firstLine="0"/>
         <w:jc w:val="both"/>
       </w:pPr>
-      <w:bookmarkStart w:id="70" w:name="_Toc193406385"/>
+      <w:bookmarkStart w:id="71" w:name="_Toc193406385"/>
       <w:r>
         <w:t>Sơ đồ tuần tự thêm bài thi trắc nghiệm</w:t>
       </w:r>
-      <w:bookmarkEnd w:id="70"/>
+      <w:bookmarkEnd w:id="71"/>
     </w:p>
     <w:p>
       <w:pPr>
@@ -25848,11 +25813,11 @@
         <w:ind w:left="0" w:firstLine="0"/>
         <w:jc w:val="both"/>
       </w:pPr>
-      <w:bookmarkStart w:id="71" w:name="_Toc193406386"/>
+      <w:bookmarkStart w:id="72" w:name="_Toc193406386"/>
       <w:r>
         <w:t>Sơ đồ tuần tự cập nhật thông tin bài thi trắc nghiệm</w:t>
       </w:r>
-      <w:bookmarkEnd w:id="71"/>
+      <w:bookmarkEnd w:id="72"/>
     </w:p>
     <w:p>
       <w:pPr>
@@ -25865,11 +25830,11 @@
         <w:ind w:left="0" w:firstLine="0"/>
         <w:jc w:val="both"/>
       </w:pPr>
-      <w:bookmarkStart w:id="72" w:name="_Toc193406387"/>
+      <w:bookmarkStart w:id="73" w:name="_Toc193406387"/>
       <w:r>
         <w:t>Sơ đồ tuần tự xóa bài thi trắc nghiệm</w:t>
       </w:r>
-      <w:bookmarkEnd w:id="72"/>
+      <w:bookmarkEnd w:id="73"/>
     </w:p>
     <w:p>
       <w:pPr>
@@ -25882,11 +25847,11 @@
         <w:ind w:left="0" w:firstLine="0"/>
         <w:jc w:val="both"/>
       </w:pPr>
-      <w:bookmarkStart w:id="73" w:name="_Toc193406388"/>
+      <w:bookmarkStart w:id="74" w:name="_Toc193406388"/>
       <w:r>
         <w:t>Sơ đồ tuần tự quản lý bài viết</w:t>
       </w:r>
-      <w:bookmarkEnd w:id="73"/>
+      <w:bookmarkEnd w:id="74"/>
     </w:p>
     <w:p>
       <w:pPr>
@@ -25899,11 +25864,11 @@
         <w:ind w:left="0" w:firstLine="0"/>
         <w:jc w:val="both"/>
       </w:pPr>
-      <w:bookmarkStart w:id="74" w:name="_Toc193406389"/>
+      <w:bookmarkStart w:id="75" w:name="_Toc193406389"/>
       <w:r>
         <w:t>Sơ đồ tuần tự thêm bài viết</w:t>
       </w:r>
-      <w:bookmarkEnd w:id="74"/>
+      <w:bookmarkEnd w:id="75"/>
     </w:p>
     <w:p>
       <w:pPr>
@@ -25916,11 +25881,11 @@
         <w:ind w:left="0" w:firstLine="0"/>
         <w:jc w:val="both"/>
       </w:pPr>
-      <w:bookmarkStart w:id="75" w:name="_Toc193406390"/>
+      <w:bookmarkStart w:id="76" w:name="_Toc193406390"/>
       <w:r>
         <w:t>Sơ đồ tuần tự cập nhật thông tin bài viết</w:t>
       </w:r>
-      <w:bookmarkEnd w:id="75"/>
+      <w:bookmarkEnd w:id="76"/>
     </w:p>
     <w:p>
       <w:pPr>
@@ -25933,11 +25898,11 @@
         <w:ind w:left="0" w:firstLine="0"/>
         <w:jc w:val="both"/>
       </w:pPr>
-      <w:bookmarkStart w:id="76" w:name="_Toc193406391"/>
+      <w:bookmarkStart w:id="77" w:name="_Toc193406391"/>
       <w:r>
         <w:t>Sơ đồ tuần tự xóa bài viết</w:t>
       </w:r>
-      <w:bookmarkEnd w:id="76"/>
+      <w:bookmarkEnd w:id="77"/>
     </w:p>
     <w:p>
       <w:pPr>
@@ -25956,8 +25921,8 @@
           <w:lang w:val="en-US"/>
         </w:rPr>
       </w:pPr>
-      <w:bookmarkStart w:id="77" w:name="_Toc477553926"/>
-      <w:bookmarkStart w:id="78" w:name="_Toc193406392"/>
+      <w:bookmarkStart w:id="78" w:name="_Toc477553926"/>
+      <w:bookmarkStart w:id="79" w:name="_Toc193406392"/>
       <w:r>
         <w:rPr>
           <w:rFonts w:cs="Times New Roman"/>
@@ -25967,8 +25932,8 @@
         </w:rPr>
         <w:t>SƠ ĐỒ HOẠT ĐỘNG (ACTIVITY DIAGRAM)</w:t>
       </w:r>
-      <w:bookmarkEnd w:id="77"/>
       <w:bookmarkEnd w:id="78"/>
+      <w:bookmarkEnd w:id="79"/>
     </w:p>
     <w:p>
       <w:pPr>
@@ -25984,14 +25949,14 @@
           <w:lang w:val="en-US"/>
         </w:rPr>
       </w:pPr>
-      <w:bookmarkStart w:id="79" w:name="_Toc193406393"/>
+      <w:bookmarkStart w:id="80" w:name="_Toc193406393"/>
       <w:r>
         <w:rPr>
           <w:lang w:val="en-US"/>
         </w:rPr>
         <w:t>Sơ đồ hoạt động đăng nhập</w:t>
       </w:r>
-      <w:bookmarkEnd w:id="79"/>
+      <w:bookmarkEnd w:id="80"/>
     </w:p>
     <w:p>
       <w:pPr>
@@ -26004,11 +25969,11 @@
         <w:ind w:left="0" w:firstLine="0"/>
         <w:jc w:val="both"/>
       </w:pPr>
-      <w:bookmarkStart w:id="80" w:name="_Toc193406394"/>
+      <w:bookmarkStart w:id="81" w:name="_Toc193406394"/>
       <w:r>
         <w:t>Sơ đồ hoạt động đăng ký</w:t>
       </w:r>
-      <w:bookmarkEnd w:id="80"/>
+      <w:bookmarkEnd w:id="81"/>
     </w:p>
     <w:p>
       <w:pPr>
@@ -26021,11 +25986,11 @@
         <w:ind w:left="0" w:firstLine="0"/>
         <w:jc w:val="both"/>
       </w:pPr>
-      <w:bookmarkStart w:id="81" w:name="_Toc193406395"/>
+      <w:bookmarkStart w:id="82" w:name="_Toc193406395"/>
       <w:r>
         <w:t>Sơ đồ hoạt động tìm kiếm bài biết</w:t>
       </w:r>
-      <w:bookmarkEnd w:id="81"/>
+      <w:bookmarkEnd w:id="82"/>
     </w:p>
     <w:p>
       <w:pPr>
@@ -26038,11 +26003,11 @@
         <w:ind w:left="0" w:firstLine="0"/>
         <w:jc w:val="both"/>
       </w:pPr>
-      <w:bookmarkStart w:id="82" w:name="_Toc193406396"/>
+      <w:bookmarkStart w:id="83" w:name="_Toc193406396"/>
       <w:r>
         <w:t>Sơ đồ hoạt động thi trắc nghiệm</w:t>
       </w:r>
-      <w:bookmarkEnd w:id="82"/>
+      <w:bookmarkEnd w:id="83"/>
     </w:p>
     <w:p>
       <w:pPr>
@@ -26054,11 +26019,11 @@
         <w:spacing w:before="0" w:line="360" w:lineRule="auto"/>
         <w:ind w:left="0" w:firstLine="0"/>
       </w:pPr>
-      <w:bookmarkStart w:id="83" w:name="_Toc193406397"/>
+      <w:bookmarkStart w:id="84" w:name="_Toc193406397"/>
       <w:r>
         <w:t>Sơ đồ hoạt động thêm người dùng</w:t>
       </w:r>
-      <w:bookmarkEnd w:id="83"/>
+      <w:bookmarkEnd w:id="84"/>
     </w:p>
     <w:p>
       <w:pPr>
@@ -26071,11 +26036,11 @@
         <w:ind w:left="0" w:firstLine="0"/>
         <w:jc w:val="both"/>
       </w:pPr>
-      <w:bookmarkStart w:id="84" w:name="_Toc193406398"/>
+      <w:bookmarkStart w:id="85" w:name="_Toc193406398"/>
       <w:r>
         <w:t>Sơ đồ hoạt động cập nhật người dùng</w:t>
       </w:r>
-      <w:bookmarkEnd w:id="84"/>
+      <w:bookmarkEnd w:id="85"/>
     </w:p>
     <w:p>
       <w:pPr>
@@ -26088,11 +26053,11 @@
         <w:ind w:left="0" w:firstLine="0"/>
         <w:jc w:val="both"/>
       </w:pPr>
-      <w:bookmarkStart w:id="85" w:name="_Toc193406399"/>
+      <w:bookmarkStart w:id="86" w:name="_Toc193406399"/>
       <w:r>
         <w:t>Sơ đồ hoạt động xóa người dùng</w:t>
       </w:r>
-      <w:bookmarkEnd w:id="85"/>
+      <w:bookmarkEnd w:id="86"/>
     </w:p>
     <w:p>
       <w:pPr>
@@ -26105,11 +26070,11 @@
         <w:ind w:left="0" w:firstLine="0"/>
         <w:jc w:val="both"/>
       </w:pPr>
-      <w:bookmarkStart w:id="86" w:name="_Toc193406400"/>
+      <w:bookmarkStart w:id="87" w:name="_Toc193406400"/>
       <w:r>
         <w:t>Sơ đồ hoạt động thêm bài viết</w:t>
       </w:r>
-      <w:bookmarkEnd w:id="86"/>
+      <w:bookmarkEnd w:id="87"/>
     </w:p>
     <w:p>
       <w:pPr>
@@ -26122,11 +26087,11 @@
         <w:ind w:left="0" w:firstLine="0"/>
         <w:jc w:val="both"/>
       </w:pPr>
-      <w:bookmarkStart w:id="87" w:name="_Toc193406401"/>
+      <w:bookmarkStart w:id="88" w:name="_Toc193406401"/>
       <w:r>
         <w:t>Sơ đồ hoạt động cập nhật bài viết</w:t>
       </w:r>
-      <w:bookmarkEnd w:id="87"/>
+      <w:bookmarkEnd w:id="88"/>
     </w:p>
     <w:p>
       <w:pPr>
@@ -26139,11 +26104,11 @@
         <w:ind w:left="0" w:firstLine="0"/>
         <w:jc w:val="both"/>
       </w:pPr>
-      <w:bookmarkStart w:id="88" w:name="_Toc193406402"/>
+      <w:bookmarkStart w:id="89" w:name="_Toc193406402"/>
       <w:r>
         <w:t>Sơ đồ hoạt động xóa bài viết</w:t>
       </w:r>
-      <w:bookmarkEnd w:id="88"/>
+      <w:bookmarkEnd w:id="89"/>
     </w:p>
     <w:p>
       <w:pPr>
@@ -26156,11 +26121,11 @@
         <w:ind w:left="0" w:firstLine="0"/>
         <w:jc w:val="both"/>
       </w:pPr>
-      <w:bookmarkStart w:id="89" w:name="_Toc193406403"/>
+      <w:bookmarkStart w:id="90" w:name="_Toc193406403"/>
       <w:r>
         <w:t>Sơ đồ hoạt động thêm bài thi trắc nghiệm</w:t>
       </w:r>
-      <w:bookmarkEnd w:id="89"/>
+      <w:bookmarkEnd w:id="90"/>
     </w:p>
     <w:p>
       <w:pPr>
@@ -26173,11 +26138,11 @@
         <w:ind w:left="0" w:firstLine="0"/>
         <w:jc w:val="both"/>
       </w:pPr>
-      <w:bookmarkStart w:id="90" w:name="_Toc193406404"/>
+      <w:bookmarkStart w:id="91" w:name="_Toc193406404"/>
       <w:r>
         <w:t>Sơ đồ hoạt động cập nhật bài thi trắc nghiệm</w:t>
       </w:r>
-      <w:bookmarkEnd w:id="90"/>
+      <w:bookmarkEnd w:id="91"/>
     </w:p>
     <w:p>
       <w:pPr>
@@ -26190,11 +26155,11 @@
         <w:ind w:left="0" w:firstLine="0"/>
         <w:jc w:val="both"/>
       </w:pPr>
-      <w:bookmarkStart w:id="91" w:name="_Toc193406405"/>
+      <w:bookmarkStart w:id="92" w:name="_Toc193406405"/>
       <w:r>
         <w:t>Sơ đồ hoạt động xóa bài thi trắc nghiệm</w:t>
       </w:r>
-      <w:bookmarkEnd w:id="91"/>
+      <w:bookmarkEnd w:id="92"/>
     </w:p>
     <w:p>
       <w:pPr>
@@ -26213,8 +26178,8 @@
           <w:lang w:val="en-US"/>
         </w:rPr>
       </w:pPr>
-      <w:bookmarkStart w:id="92" w:name="_Toc477553927"/>
-      <w:bookmarkStart w:id="93" w:name="_Toc193406406"/>
+      <w:bookmarkStart w:id="93" w:name="_Toc477553927"/>
+      <w:bookmarkStart w:id="94" w:name="_Toc193406406"/>
       <w:r>
         <w:rPr>
           <w:rFonts w:cs="Times New Roman"/>
@@ -26225,8 +26190,8 @@
         <w:lastRenderedPageBreak/>
         <w:t>SƠ ĐỒ LỚP (CLASS DIAGRAM)</w:t>
       </w:r>
-      <w:bookmarkEnd w:id="92"/>
       <w:bookmarkEnd w:id="93"/>
+      <w:bookmarkEnd w:id="94"/>
     </w:p>
     <w:p>
       <w:pPr>
@@ -26251,8 +26216,8 @@
           <w:sz w:val="26"/>
         </w:rPr>
       </w:pPr>
-      <w:bookmarkStart w:id="94" w:name="_Toc477553928"/>
-      <w:bookmarkStart w:id="95" w:name="_Toc193406407"/>
+      <w:bookmarkStart w:id="95" w:name="_Toc477553928"/>
+      <w:bookmarkStart w:id="96" w:name="_Toc193406407"/>
       <w:r>
         <w:rPr>
           <w:rFonts w:cs="Times New Roman"/>
@@ -26261,8 +26226,8 @@
         </w:rPr>
         <w:t>THIẾT KẾ CƠ SỞ DỮ LIỆU</w:t>
       </w:r>
-      <w:bookmarkEnd w:id="94"/>
       <w:bookmarkEnd w:id="95"/>
+      <w:bookmarkEnd w:id="96"/>
     </w:p>
     <w:p>
       <w:pPr>
@@ -26278,14 +26243,14 @@
           <w:lang w:val="en-US"/>
         </w:rPr>
       </w:pPr>
-      <w:bookmarkStart w:id="96" w:name="_Toc193406408"/>
+      <w:bookmarkStart w:id="97" w:name="_Toc193406408"/>
       <w:r>
         <w:rPr>
           <w:lang w:val="en-US"/>
         </w:rPr>
         <w:t>Mô hình quan hệ</w:t>
       </w:r>
-      <w:bookmarkEnd w:id="96"/>
+      <w:bookmarkEnd w:id="97"/>
     </w:p>
     <w:p>
       <w:pPr>
@@ -26310,7 +26275,7 @@
           <w:lang w:val="en-US"/>
         </w:rPr>
       </w:pPr>
-      <w:bookmarkStart w:id="97" w:name="_Toc193406409"/>
+      <w:bookmarkStart w:id="98" w:name="_Toc193406409"/>
       <w:r>
         <w:rPr>
           <w:lang w:val="en-US"/>
@@ -26318,7 +26283,7 @@
         <w:lastRenderedPageBreak/>
         <w:t>Mô hình vật lý</w:t>
       </w:r>
-      <w:bookmarkEnd w:id="97"/>
+      <w:bookmarkEnd w:id="98"/>
     </w:p>
     <w:p>
       <w:pPr>
@@ -26330,7 +26295,7 @@
           <w:szCs w:val="30"/>
         </w:rPr>
       </w:pPr>
-      <w:bookmarkStart w:id="98" w:name="_Toc477553930"/>
+      <w:bookmarkStart w:id="99" w:name="_Toc477553930"/>
     </w:p>
     <w:p>
       <w:pPr>
@@ -26617,7 +26582,7 @@
           <w:szCs w:val="30"/>
         </w:rPr>
       </w:pPr>
-      <w:bookmarkStart w:id="99" w:name="_Toc193406410"/>
+      <w:bookmarkStart w:id="100" w:name="_Toc193406410"/>
       <w:r>
         <w:rPr>
           <w:rFonts w:cs="Times New Roman"/>
@@ -26626,7 +26591,7 @@
         </w:rPr>
         <w:t>CHƯƠNG III</w:t>
       </w:r>
-      <w:bookmarkEnd w:id="99"/>
+      <w:bookmarkEnd w:id="100"/>
       <w:r>
         <w:rPr>
           <w:rFonts w:cs="Times New Roman"/>
@@ -26646,7 +26611,7 @@
           <w:szCs w:val="30"/>
         </w:rPr>
       </w:pPr>
-      <w:bookmarkStart w:id="100" w:name="_Toc193406411"/>
+      <w:bookmarkStart w:id="101" w:name="_Toc193406411"/>
       <w:r>
         <w:rPr>
           <w:rFonts w:cs="Times New Roman"/>
@@ -26655,9 +26620,9 @@
         </w:rPr>
         <w:t>CÀI ĐẶT VÀ KIỂM THỬ</w:t>
       </w:r>
-      <w:bookmarkStart w:id="101" w:name="_Toc477553935"/>
-      <w:bookmarkEnd w:id="98"/>
-      <w:bookmarkEnd w:id="100"/>
+      <w:bookmarkStart w:id="102" w:name="_Toc477553935"/>
+      <w:bookmarkEnd w:id="99"/>
+      <w:bookmarkEnd w:id="101"/>
     </w:p>
     <w:p/>
     <w:p>
@@ -26676,7 +26641,7 @@
           <w:lang w:val="en-US"/>
         </w:rPr>
       </w:pPr>
-      <w:bookmarkStart w:id="102" w:name="_Toc193406412"/>
+      <w:bookmarkStart w:id="103" w:name="_Toc193406412"/>
       <w:r>
         <w:rPr>
           <w:b/>
@@ -26685,7 +26650,7 @@
         </w:rPr>
         <w:t>KẾT QUẢ THỰC HIỆN</w:t>
       </w:r>
-      <w:bookmarkEnd w:id="102"/>
+      <w:bookmarkEnd w:id="103"/>
     </w:p>
     <w:p>
       <w:pPr>
@@ -26706,7 +26671,7 @@
           <w:lang w:val="en-US"/>
         </w:rPr>
       </w:pPr>
-      <w:bookmarkStart w:id="103" w:name="_Toc193406413"/>
+      <w:bookmarkStart w:id="104" w:name="_Toc193406413"/>
       <w:r>
         <w:rPr>
           <w:b/>
@@ -26714,7 +26679,7 @@
         </w:rPr>
         <w:t>Trang chủ</w:t>
       </w:r>
-      <w:bookmarkEnd w:id="103"/>
+      <w:bookmarkEnd w:id="104"/>
     </w:p>
     <w:p>
       <w:pPr>
@@ -26767,7 +26732,7 @@
           <w:lang w:val="en-US"/>
         </w:rPr>
       </w:pPr>
-      <w:bookmarkStart w:id="104" w:name="_Toc193406414"/>
+      <w:bookmarkStart w:id="105" w:name="_Toc193406414"/>
       <w:r>
         <w:rPr>
           <w:b/>
@@ -26775,7 +26740,7 @@
         </w:rPr>
         <w:t>Danh sách bài viết</w:t>
       </w:r>
-      <w:bookmarkEnd w:id="104"/>
+      <w:bookmarkEnd w:id="105"/>
     </w:p>
     <w:p>
       <w:pPr>
@@ -26807,7 +26772,7 @@
           <w:lang w:val="en-US"/>
         </w:rPr>
       </w:pPr>
-      <w:bookmarkStart w:id="105" w:name="_Toc193406415"/>
+      <w:bookmarkStart w:id="106" w:name="_Toc193406415"/>
       <w:r>
         <w:rPr>
           <w:b/>
@@ -26815,7 +26780,7 @@
         </w:rPr>
         <w:t>Chi tiết bài viết</w:t>
       </w:r>
-      <w:bookmarkEnd w:id="105"/>
+      <w:bookmarkEnd w:id="106"/>
     </w:p>
     <w:p>
       <w:pPr>
@@ -26848,7 +26813,7 @@
           <w:lang w:val="en-US"/>
         </w:rPr>
       </w:pPr>
-      <w:bookmarkStart w:id="106" w:name="_Toc193406416"/>
+      <w:bookmarkStart w:id="107" w:name="_Toc193406416"/>
       <w:r>
         <w:rPr>
           <w:b/>
@@ -26856,7 +26821,7 @@
         </w:rPr>
         <w:t>Đăng ký</w:t>
       </w:r>
-      <w:bookmarkEnd w:id="106"/>
+      <w:bookmarkEnd w:id="107"/>
     </w:p>
     <w:p>
       <w:pPr>
@@ -26876,7 +26841,7 @@
           <w:lang w:val="en-US"/>
         </w:rPr>
       </w:pPr>
-      <w:bookmarkStart w:id="107" w:name="_Toc193406417"/>
+      <w:bookmarkStart w:id="108" w:name="_Toc193406417"/>
       <w:r>
         <w:rPr>
           <w:b/>
@@ -26884,7 +26849,7 @@
         </w:rPr>
         <w:t>Đăng nhập</w:t>
       </w:r>
-      <w:bookmarkEnd w:id="107"/>
+      <w:bookmarkEnd w:id="108"/>
     </w:p>
     <w:p>
       <w:pPr>
@@ -26929,7 +26894,7 @@
           <w:lang w:val="en-US"/>
         </w:rPr>
       </w:pPr>
-      <w:bookmarkStart w:id="108" w:name="_Toc193406418"/>
+      <w:bookmarkStart w:id="109" w:name="_Toc193406418"/>
       <w:r>
         <w:rPr>
           <w:b/>
@@ -26937,7 +26902,7 @@
         </w:rPr>
         <w:t>Danh sách bài thi</w:t>
       </w:r>
-      <w:bookmarkEnd w:id="108"/>
+      <w:bookmarkEnd w:id="109"/>
     </w:p>
     <w:p>
       <w:pPr>
@@ -26970,7 +26935,7 @@
           <w:lang w:val="en-US"/>
         </w:rPr>
       </w:pPr>
-      <w:bookmarkStart w:id="109" w:name="_Toc193406419"/>
+      <w:bookmarkStart w:id="110" w:name="_Toc193406419"/>
       <w:r>
         <w:rPr>
           <w:b/>
@@ -26978,7 +26943,7 @@
         </w:rPr>
         <w:t>Thi trắc nghiệm</w:t>
       </w:r>
-      <w:bookmarkEnd w:id="109"/>
+      <w:bookmarkEnd w:id="110"/>
     </w:p>
     <w:p>
       <w:pPr>
@@ -27010,7 +26975,7 @@
           <w:lang w:val="en-US"/>
         </w:rPr>
       </w:pPr>
-      <w:bookmarkStart w:id="110" w:name="_Toc193406420"/>
+      <w:bookmarkStart w:id="111" w:name="_Toc193406420"/>
       <w:r>
         <w:rPr>
           <w:b/>
@@ -27025,7 +26990,7 @@
         </w:rPr>
         <w:t>thi</w:t>
       </w:r>
-      <w:bookmarkEnd w:id="110"/>
+      <w:bookmarkEnd w:id="111"/>
     </w:p>
     <w:p>
       <w:pPr>
@@ -27057,7 +27022,7 @@
           <w:lang w:val="en-US"/>
         </w:rPr>
       </w:pPr>
-      <w:bookmarkStart w:id="111" w:name="_Toc193406421"/>
+      <w:bookmarkStart w:id="112" w:name="_Toc193406421"/>
       <w:r>
         <w:rPr>
           <w:b/>
@@ -27065,7 +27030,7 @@
         </w:rPr>
         <w:t>Lịch sử thi</w:t>
       </w:r>
-      <w:bookmarkEnd w:id="111"/>
+      <w:bookmarkEnd w:id="112"/>
     </w:p>
     <w:p>
       <w:pPr>
@@ -27100,7 +27065,7 @@
           <w:lang w:val="en-US"/>
         </w:rPr>
       </w:pPr>
-      <w:bookmarkStart w:id="112" w:name="_Toc193406422"/>
+      <w:bookmarkStart w:id="113" w:name="_Toc193406422"/>
       <w:r>
         <w:rPr>
           <w:b/>
@@ -27108,7 +27073,7 @@
         </w:rPr>
         <w:t>Quản lý người dùng</w:t>
       </w:r>
-      <w:bookmarkEnd w:id="112"/>
+      <w:bookmarkEnd w:id="113"/>
     </w:p>
     <w:p>
       <w:pPr>
@@ -27140,7 +27105,7 @@
           <w:lang w:val="en-US"/>
         </w:rPr>
       </w:pPr>
-      <w:bookmarkStart w:id="113" w:name="_Toc193406423"/>
+      <w:bookmarkStart w:id="114" w:name="_Toc193406423"/>
       <w:r>
         <w:rPr>
           <w:b/>
@@ -27155,7 +27120,7 @@
         </w:rPr>
         <w:t>tài khoản</w:t>
       </w:r>
-      <w:bookmarkEnd w:id="113"/>
+      <w:bookmarkEnd w:id="114"/>
     </w:p>
     <w:p>
       <w:pPr>
@@ -27187,7 +27152,7 @@
           <w:lang w:val="en-US"/>
         </w:rPr>
       </w:pPr>
-      <w:bookmarkStart w:id="114" w:name="_Toc193406424"/>
+      <w:bookmarkStart w:id="115" w:name="_Toc193406424"/>
       <w:r>
         <w:rPr>
           <w:b/>
@@ -27202,7 +27167,7 @@
         </w:rPr>
         <w:t>tài khoản</w:t>
       </w:r>
-      <w:bookmarkEnd w:id="114"/>
+      <w:bookmarkEnd w:id="115"/>
     </w:p>
     <w:p/>
     <w:p/>
@@ -27227,7 +27192,7 @@
           <w:lang w:val="en-US"/>
         </w:rPr>
       </w:pPr>
-      <w:bookmarkStart w:id="115" w:name="_Toc193406425"/>
+      <w:bookmarkStart w:id="116" w:name="_Toc193406425"/>
       <w:r>
         <w:rPr>
           <w:b/>
@@ -27235,7 +27200,7 @@
         </w:rPr>
         <w:t>Quản lý bài viết</w:t>
       </w:r>
-      <w:bookmarkEnd w:id="115"/>
+      <w:bookmarkEnd w:id="116"/>
     </w:p>
     <w:p/>
     <w:p/>
@@ -27256,14 +27221,14 @@
           <w:b/>
         </w:rPr>
       </w:pPr>
-      <w:bookmarkStart w:id="116" w:name="_Toc193406426"/>
+      <w:bookmarkStart w:id="117" w:name="_Toc193406426"/>
       <w:r>
         <w:rPr>
           <w:b/>
         </w:rPr>
         <w:t>Thêm, cập nhật bài viết</w:t>
       </w:r>
-      <w:bookmarkEnd w:id="116"/>
+      <w:bookmarkEnd w:id="117"/>
     </w:p>
     <w:p>
       <w:pPr>
@@ -27295,7 +27260,7 @@
           <w:lang w:val="en-US"/>
         </w:rPr>
       </w:pPr>
-      <w:bookmarkStart w:id="117" w:name="_Toc193406427"/>
+      <w:bookmarkStart w:id="118" w:name="_Toc193406427"/>
       <w:r>
         <w:rPr>
           <w:b/>
@@ -27303,7 +27268,7 @@
         </w:rPr>
         <w:t>Xóa bài viết</w:t>
       </w:r>
-      <w:bookmarkEnd w:id="117"/>
+      <w:bookmarkEnd w:id="118"/>
     </w:p>
     <w:p>
       <w:pPr>
@@ -27340,7 +27305,7 @@
           <w:lang w:val="en-US"/>
         </w:rPr>
       </w:pPr>
-      <w:bookmarkStart w:id="118" w:name="_Toc193406428"/>
+      <w:bookmarkStart w:id="119" w:name="_Toc193406428"/>
       <w:r>
         <w:rPr>
           <w:b/>
@@ -27348,7 +27313,7 @@
         </w:rPr>
         <w:t>Quản lý bài thi</w:t>
       </w:r>
-      <w:bookmarkEnd w:id="118"/>
+      <w:bookmarkEnd w:id="119"/>
     </w:p>
     <w:p>
       <w:pPr>
@@ -27393,7 +27358,7 @@
           <w:lang w:val="en-US"/>
         </w:rPr>
       </w:pPr>
-      <w:bookmarkStart w:id="119" w:name="_Toc193406429"/>
+      <w:bookmarkStart w:id="120" w:name="_Toc193406429"/>
       <w:r>
         <w:rPr>
           <w:b/>
@@ -27401,7 +27366,7 @@
         </w:rPr>
         <w:t>Thêm, cập nhật bài thi</w:t>
       </w:r>
-      <w:bookmarkEnd w:id="119"/>
+      <w:bookmarkEnd w:id="120"/>
     </w:p>
     <w:p>
       <w:pPr>
@@ -27446,7 +27411,7 @@
           <w:lang w:val="en-US"/>
         </w:rPr>
       </w:pPr>
-      <w:bookmarkStart w:id="120" w:name="_Toc193406430"/>
+      <w:bookmarkStart w:id="121" w:name="_Toc193406430"/>
       <w:r>
         <w:rPr>
           <w:b/>
@@ -27454,7 +27419,7 @@
         </w:rPr>
         <w:t>Xóa bài thi</w:t>
       </w:r>
-      <w:bookmarkEnd w:id="120"/>
+      <w:bookmarkEnd w:id="121"/>
     </w:p>
     <w:p>
       <w:pPr>
@@ -27501,7 +27466,7 @@
           <w:lang w:val="en-US"/>
         </w:rPr>
       </w:pPr>
-      <w:bookmarkStart w:id="121" w:name="_Toc193406431"/>
+      <w:bookmarkStart w:id="122" w:name="_Toc193406431"/>
       <w:r>
         <w:rPr>
           <w:b/>
@@ -27509,7 +27474,7 @@
         </w:rPr>
         <w:t>Chi tiết bài thi</w:t>
       </w:r>
-      <w:bookmarkEnd w:id="121"/>
+      <w:bookmarkEnd w:id="122"/>
     </w:p>
     <w:p>
       <w:pPr>
@@ -27553,7 +27518,7 @@
           <w:b/>
         </w:rPr>
       </w:pPr>
-      <w:bookmarkStart w:id="122" w:name="_Toc193406432"/>
+      <w:bookmarkStart w:id="123" w:name="_Toc193406432"/>
       <w:r>
         <w:rPr>
           <w:b/>
@@ -27561,7 +27526,7 @@
         </w:rPr>
         <w:t>Thêm, cập nhật câu hỏi</w:t>
       </w:r>
-      <w:bookmarkEnd w:id="122"/>
+      <w:bookmarkEnd w:id="123"/>
     </w:p>
     <w:p>
       <w:pPr>
@@ -27606,7 +27571,7 @@
           <w:lang w:val="en-US"/>
         </w:rPr>
       </w:pPr>
-      <w:bookmarkStart w:id="123" w:name="_Toc193406433"/>
+      <w:bookmarkStart w:id="124" w:name="_Toc193406433"/>
       <w:r>
         <w:rPr>
           <w:b/>
@@ -27614,7 +27579,7 @@
         </w:rPr>
         <w:t>Xóa câu hỏi</w:t>
       </w:r>
-      <w:bookmarkEnd w:id="123"/>
+      <w:bookmarkEnd w:id="124"/>
     </w:p>
     <w:p>
       <w:pPr>
@@ -27658,14 +27623,14 @@
           <w:b/>
         </w:rPr>
       </w:pPr>
-      <w:bookmarkStart w:id="124" w:name="_Toc193406434"/>
+      <w:bookmarkStart w:id="125" w:name="_Toc193406434"/>
       <w:r>
         <w:rPr>
           <w:b/>
         </w:rPr>
         <w:t>Cập nhật thông tin người dùng</w:t>
       </w:r>
-      <w:bookmarkEnd w:id="124"/>
+      <w:bookmarkEnd w:id="125"/>
     </w:p>
     <w:p>
       <w:pPr>
@@ -27710,7 +27675,7 @@
           <w:lang w:val="en-US"/>
         </w:rPr>
       </w:pPr>
-      <w:bookmarkStart w:id="125" w:name="_Toc193406435"/>
+      <w:bookmarkStart w:id="126" w:name="_Toc193406435"/>
       <w:r>
         <w:rPr>
           <w:b/>
@@ -27718,7 +27683,7 @@
         </w:rPr>
         <w:t>Cập nhật mật khẩu</w:t>
       </w:r>
-      <w:bookmarkEnd w:id="125"/>
+      <w:bookmarkEnd w:id="126"/>
     </w:p>
     <w:p>
       <w:pPr>
@@ -27770,7 +27735,7 @@
           <w:szCs w:val="30"/>
         </w:rPr>
       </w:pPr>
-      <w:bookmarkStart w:id="126" w:name="_Toc193406436"/>
+      <w:bookmarkStart w:id="127" w:name="_Toc193406436"/>
       <w:r>
         <w:rPr>
           <w:rFonts w:cs="Times New Roman"/>
@@ -27780,8 +27745,8 @@
         <w:lastRenderedPageBreak/>
         <w:t>KẾT LUẬN</w:t>
       </w:r>
-      <w:bookmarkEnd w:id="101"/>
-      <w:bookmarkEnd w:id="126"/>
+      <w:bookmarkEnd w:id="102"/>
+      <w:bookmarkEnd w:id="127"/>
     </w:p>
     <w:p>
       <w:pPr>
@@ -27928,7 +27893,7 @@
           <w:szCs w:val="30"/>
         </w:rPr>
       </w:pPr>
-      <w:bookmarkStart w:id="127" w:name="_Toc193406437"/>
+      <w:bookmarkStart w:id="128" w:name="_Toc193406437"/>
       <w:r>
         <w:rPr>
           <w:rFonts w:cs="Times New Roman"/>
@@ -27938,7 +27903,7 @@
         <w:lastRenderedPageBreak/>
         <w:t>TÀI LIỆU THAM KHẢO</w:t>
       </w:r>
-      <w:bookmarkEnd w:id="127"/>
+      <w:bookmarkEnd w:id="128"/>
     </w:p>
     <w:p>
       <w:pPr>
@@ -28013,8 +27978,8 @@
       </w:pPr>
     </w:p>
     <w:sectPr>
-      <w:headerReference w:type="default" r:id="rId41"/>
-      <w:footerReference w:type="default" r:id="rId42"/>
+      <w:headerReference w:type="default" r:id="rId45"/>
+      <w:footerReference w:type="default" r:id="rId46"/>
       <w:pgSz w:w="12240" w:h="15840" w:code="1"/>
       <w:pgMar w:top="1140" w:right="1140" w:bottom="567" w:left="1701" w:header="624" w:footer="624" w:gutter="0"/>
       <w:pgNumType w:start="1"/>
@@ -28025,8 +27990,94 @@
 </w:document>
 </file>
 
+<file path=word/comments.xml><?xml version="1.0" encoding="utf-8"?>
+<w:comments xmlns:wpc="http://schemas.microsoft.com/office/word/2010/wordprocessingCanvas" xmlns:cx="http://schemas.microsoft.com/office/drawing/2014/chartex" xmlns:cx1="http://schemas.microsoft.com/office/drawing/2015/9/8/chartex" xmlns:cx2="http://schemas.microsoft.com/office/drawing/2015/10/21/chartex" xmlns:cx3="http://schemas.microsoft.com/office/drawing/2016/5/9/chartex" xmlns:cx4="http://schemas.microsoft.com/office/drawing/2016/5/10/chartex" xmlns:cx5="http://schemas.microsoft.com/office/drawing/2016/5/11/chartex" xmlns:cx6="http://schemas.microsoft.com/office/drawing/2016/5/12/chartex" xmlns:cx7="http://schemas.microsoft.com/office/drawing/2016/5/13/chartex" xmlns:cx8="http://schemas.microsoft.com/office/drawing/2016/5/14/chartex" xmlns:mc="http://schemas.openxmlformats.org/markup-compatibility/2006" xmlns:aink="http://schemas.microsoft.com/office/drawing/2016/ink" xmlns:am3d="http://schemas.microsoft.com/office/drawing/2017/model3d" xmlns:o="urn:schemas-microsoft-com:office:office" xmlns:oel="http://schemas.microsoft.com/office/2019/extlst" xmlns:r="http://schemas.openxmlformats.org/officeDocument/2006/relationships" xmlns:m="http://schemas.openxmlformats.org/officeDocument/2006/math" xmlns:v="urn:schemas-microsoft-com:vml" xmlns:wp14="http://schemas.microsoft.com/office/word/2010/wordprocessingDrawing" xmlns:wp="http://schemas.openxmlformats.org/drawingml/2006/wordprocessingDrawing" xmlns:w10="urn:schemas-microsoft-com:office:word" xmlns:w="http://schemas.openxmlformats.org/wordprocessingml/2006/main" xmlns:w14="http://schemas.microsoft.com/office/word/2010/wordml" xmlns:w15="http://schemas.microsoft.com/office/word/2012/wordml" xmlns:w16cex="http://schemas.microsoft.com/office/word/2018/wordml/cex" xmlns:w16cid="http://schemas.microsoft.com/office/word/2016/wordml/cid" xmlns:w16="http://schemas.microsoft.com/office/word/2018/wordml" xmlns:w16du="http://schemas.microsoft.com/office/word/2023/wordml/word16du" xmlns:w16sdtdh="http://schemas.microsoft.com/office/word/2020/wordml/sdtdatahash" xmlns:w16se="http://schemas.microsoft.com/office/word/2015/wordml/symex" xmlns:wpg="http://schemas.microsoft.com/office/word/2010/wordprocessingGroup" xmlns:wpi="http://schemas.microsoft.com/office/word/2010/wordprocessingInk" xmlns:wne="http://schemas.microsoft.com/office/word/2006/wordml" xmlns:wps="http://schemas.microsoft.com/office/word/2010/wordprocessingShape" mc:Ignorable="w14 w15 w16se w16cid w16 w16cex w16sdtdh w16du wp14">
+  <w:comment w:id="27" w:author="trinh hiep hoa" w:date="2025-03-24T13:57:00Z" w:initials="th">
+    <w:p>
+      <w:pPr>
+        <w:pStyle w:val="IntenseQuote"/>
+      </w:pPr>
+      <w:r>
+        <w:rPr>
+          <w:rStyle w:val="CommentReference"/>
+        </w:rPr>
+        <w:annotationRef/>
+      </w:r>
+      <w:r>
+        <w:rPr>
+          <w:rStyle w:val="CommentReference"/>
+        </w:rPr>
+        <w:annotationRef/>
+      </w:r>
+      <w:r>
+        <w:t>Phần này nên thay thế bởi nội dung Về gi</w:t>
+      </w:r>
+      <w:r>
+        <w:rPr>
+          <w:lang w:val="en-US"/>
+        </w:rPr>
+        <w:t>ới</w:t>
+      </w:r>
+      <w:r>
+        <w:t xml:space="preserve"> thiệu thể loại game em đang làm (vd như: thể loại 2D </w:t>
+      </w:r>
+      <w:r>
+        <w:rPr>
+          <w:lang w:val="en-US"/>
+        </w:rPr>
+        <w:t>Tower Defence</w:t>
+      </w:r>
+      <w:r>
+        <w:t xml:space="preserve">, </w:t>
+      </w:r>
+      <w:r>
+        <w:rPr>
+          <w:lang w:val="en-US"/>
+        </w:rPr>
+        <w:t>…</w:t>
+      </w:r>
+      <w:r>
+        <w:t>, … giới thiệu các yếu tố, khái niệm về thể loại game, game, ….</w:t>
+      </w:r>
+    </w:p>
+    <w:p>
+      <w:pPr>
+        <w:pStyle w:val="IntenseQuote"/>
+        <w:rPr>
+          <w:lang w:val="en-US"/>
+        </w:rPr>
+      </w:pPr>
+      <w:r>
+        <w:rPr>
+          <w:lang w:val="en-US"/>
+        </w:rPr>
+        <w:t>Nên để phần giới thiệu về các khái niệm, thể loại liên quan game =&gt; ở cuối Chương 1</w:t>
+      </w:r>
+    </w:p>
+  </w:comment>
+</w:comments>
+</file>
+
+<file path=word/commentsExtended.xml><?xml version="1.0" encoding="utf-8"?>
+<w15:commentsEx xmlns:wpc="http://schemas.microsoft.com/office/word/2010/wordprocessingCanvas" xmlns:cx="http://schemas.microsoft.com/office/drawing/2014/chartex" xmlns:cx1="http://schemas.microsoft.com/office/drawing/2015/9/8/chartex" xmlns:cx2="http://schemas.microsoft.com/office/drawing/2015/10/21/chartex" xmlns:cx3="http://schemas.microsoft.com/office/drawing/2016/5/9/chartex" xmlns:cx4="http://schemas.microsoft.com/office/drawing/2016/5/10/chartex" xmlns:cx5="http://schemas.microsoft.com/office/drawing/2016/5/11/chartex" xmlns:cx6="http://schemas.microsoft.com/office/drawing/2016/5/12/chartex" xmlns:cx7="http://schemas.microsoft.com/office/drawing/2016/5/13/chartex" xmlns:cx8="http://schemas.microsoft.com/office/drawing/2016/5/14/chartex" xmlns:mc="http://schemas.openxmlformats.org/markup-compatibility/2006" xmlns:aink="http://schemas.microsoft.com/office/drawing/2016/ink" xmlns:am3d="http://schemas.microsoft.com/office/drawing/2017/model3d" xmlns:o="urn:schemas-microsoft-com:office:office" xmlns:oel="http://schemas.microsoft.com/office/2019/extlst" xmlns:r="http://schemas.openxmlformats.org/officeDocument/2006/relationships" xmlns:m="http://schemas.openxmlformats.org/officeDocument/2006/math" xmlns:v="urn:schemas-microsoft-com:vml" xmlns:wp14="http://schemas.microsoft.com/office/word/2010/wordprocessingDrawing" xmlns:wp="http://schemas.openxmlformats.org/drawingml/2006/wordprocessingDrawing" xmlns:w10="urn:schemas-microsoft-com:office:word" xmlns:w="http://schemas.openxmlformats.org/wordprocessingml/2006/main" xmlns:w14="http://schemas.microsoft.com/office/word/2010/wordml" xmlns:w15="http://schemas.microsoft.com/office/word/2012/wordml" xmlns:w16cex="http://schemas.microsoft.com/office/word/2018/wordml/cex" xmlns:w16cid="http://schemas.microsoft.com/office/word/2016/wordml/cid" xmlns:w16="http://schemas.microsoft.com/office/word/2018/wordml" xmlns:w16du="http://schemas.microsoft.com/office/word/2023/wordml/word16du" xmlns:w16sdtdh="http://schemas.microsoft.com/office/word/2020/wordml/sdtdatahash" xmlns:w16se="http://schemas.microsoft.com/office/word/2015/wordml/symex" xmlns:wpg="http://schemas.microsoft.com/office/word/2010/wordprocessingGroup" xmlns:wpi="http://schemas.microsoft.com/office/word/2010/wordprocessingInk" xmlns:wne="http://schemas.microsoft.com/office/word/2006/wordml" xmlns:wps="http://schemas.microsoft.com/office/word/2010/wordprocessingShape" mc:Ignorable="w14 w15 w16se w16cid w16 w16cex w16sdtdh w16du wp14">
+  <w15:commentEx w15:paraId="4F5B7912" w15:done="0"/>
+</w15:commentsEx>
+</file>
+
+<file path=word/commentsExtensible.xml><?xml version="1.0" encoding="utf-8"?>
+<w16cex:commentsExtensible xmlns:wpc="http://schemas.microsoft.com/office/word/2010/wordprocessingCanvas" xmlns:cx="http://schemas.microsoft.com/office/drawing/2014/chartex" xmlns:cx1="http://schemas.microsoft.com/office/drawing/2015/9/8/chartex" xmlns:cx2="http://schemas.microsoft.com/office/drawing/2015/10/21/chartex" xmlns:cx3="http://schemas.microsoft.com/office/drawing/2016/5/9/chartex" xmlns:cx4="http://schemas.microsoft.com/office/drawing/2016/5/10/chartex" xmlns:cx5="http://schemas.microsoft.com/office/drawing/2016/5/11/chartex" xmlns:cx6="http://schemas.microsoft.com/office/drawing/2016/5/12/chartex" xmlns:cx7="http://schemas.microsoft.com/office/drawing/2016/5/13/chartex" xmlns:cx8="http://schemas.microsoft.com/office/drawing/2016/5/14/chartex" xmlns:cr="http://schemas.microsoft.com/office/comments/2020/reactions" xmlns:mc="http://schemas.openxmlformats.org/markup-compatibility/2006" xmlns:aink="http://schemas.microsoft.com/office/drawing/2016/ink" xmlns:am3d="http://schemas.microsoft.com/office/drawing/2017/model3d" xmlns:o="urn:schemas-microsoft-com:office:office" xmlns:oel="http://schemas.microsoft.com/office/2019/extlst" xmlns:r="http://schemas.openxmlformats.org/officeDocument/2006/relationships" xmlns:m="http://schemas.openxmlformats.org/officeDocument/2006/math" xmlns:v="urn:schemas-microsoft-com:vml" xmlns:wp14="http://schemas.microsoft.com/office/word/2010/wordprocessingDrawing" xmlns:wp="http://schemas.openxmlformats.org/drawingml/2006/wordprocessingDrawing" xmlns:w10="urn:schemas-microsoft-com:office:word" xmlns:w="http://schemas.openxmlformats.org/wordprocessingml/2006/main" xmlns:w14="http://schemas.microsoft.com/office/word/2010/wordml" xmlns:w15="http://schemas.microsoft.com/office/word/2012/wordml" xmlns:w16cex="http://schemas.microsoft.com/office/word/2018/wordml/cex" xmlns:w16cid="http://schemas.microsoft.com/office/word/2016/wordml/cid" xmlns:w16="http://schemas.microsoft.com/office/word/2018/wordml" xmlns:w16du="http://schemas.microsoft.com/office/word/2023/wordml/word16du" xmlns:w16sdtdh="http://schemas.microsoft.com/office/word/2020/wordml/sdtdatahash" xmlns:w16se="http://schemas.microsoft.com/office/word/2015/wordml/symex" xmlns:wpg="http://schemas.microsoft.com/office/word/2010/wordprocessingGroup" xmlns:wpi="http://schemas.microsoft.com/office/word/2010/wordprocessingInk" xmlns:wne="http://schemas.microsoft.com/office/word/2006/wordml" xmlns:wps="http://schemas.microsoft.com/office/word/2010/wordprocessingShape" mc:Ignorable="w14 w15 w16se w16cid w16 w16cex w16sdtdh cr w16du wp14">
+  <w16cex:commentExtensible w16cex:durableId="2B8BE365" w16cex:dateUtc="2025-03-24T06:57:00Z"/>
+</w16cex:commentsExtensible>
+</file>
+
+<file path=word/commentsIds.xml><?xml version="1.0" encoding="utf-8"?>
+<w16cid:commentsIds xmlns:wpc="http://schemas.microsoft.com/office/word/2010/wordprocessingCanvas" xmlns:cx="http://schemas.microsoft.com/office/drawing/2014/chartex" xmlns:cx1="http://schemas.microsoft.com/office/drawing/2015/9/8/chartex" xmlns:cx2="http://schemas.microsoft.com/office/drawing/2015/10/21/chartex" xmlns:cx3="http://schemas.microsoft.com/office/drawing/2016/5/9/chartex" xmlns:cx4="http://schemas.microsoft.com/office/drawing/2016/5/10/chartex" xmlns:cx5="http://schemas.microsoft.com/office/drawing/2016/5/11/chartex" xmlns:cx6="http://schemas.microsoft.com/office/drawing/2016/5/12/chartex" xmlns:cx7="http://schemas.microsoft.com/office/drawing/2016/5/13/chartex" xmlns:cx8="http://schemas.microsoft.com/office/drawing/2016/5/14/chartex" xmlns:mc="http://schemas.openxmlformats.org/markup-compatibility/2006" xmlns:aink="http://schemas.microsoft.com/office/drawing/2016/ink" xmlns:am3d="http://schemas.microsoft.com/office/drawing/2017/model3d" xmlns:o="urn:schemas-microsoft-com:office:office" xmlns:oel="http://schemas.microsoft.com/office/2019/extlst" xmlns:r="http://schemas.openxmlformats.org/officeDocument/2006/relationships" xmlns:m="http://schemas.openxmlformats.org/officeDocument/2006/math" xmlns:v="urn:schemas-microsoft-com:vml" xmlns:wp14="http://schemas.microsoft.com/office/word/2010/wordprocessingDrawing" xmlns:wp="http://schemas.openxmlformats.org/drawingml/2006/wordprocessingDrawing" xmlns:w10="urn:schemas-microsoft-com:office:word" xmlns:w="http://schemas.openxmlformats.org/wordprocessingml/2006/main" xmlns:w14="http://schemas.microsoft.com/office/word/2010/wordml" xmlns:w15="http://schemas.microsoft.com/office/word/2012/wordml" xmlns:w16cex="http://schemas.microsoft.com/office/word/2018/wordml/cex" xmlns:w16cid="http://schemas.microsoft.com/office/word/2016/wordml/cid" xmlns:w16="http://schemas.microsoft.com/office/word/2018/wordml" xmlns:w16du="http://schemas.microsoft.com/office/word/2023/wordml/word16du" xmlns:w16sdtdh="http://schemas.microsoft.com/office/word/2020/wordml/sdtdatahash" xmlns:w16se="http://schemas.microsoft.com/office/word/2015/wordml/symex" xmlns:wpg="http://schemas.microsoft.com/office/word/2010/wordprocessingGroup" xmlns:wpi="http://schemas.microsoft.com/office/word/2010/wordprocessingInk" xmlns:wne="http://schemas.microsoft.com/office/word/2006/wordml" xmlns:wps="http://schemas.microsoft.com/office/word/2010/wordprocessingShape" mc:Ignorable="w14 w15 w16se w16cid w16 w16cex w16sdtdh w16du wp14">
+  <w16cid:commentId w16cid:paraId="4F5B7912" w16cid:durableId="2B8BE365"/>
+</w16cid:commentsIds>
+</file>
+
 <file path=word/endnotes.xml><?xml version="1.0" encoding="utf-8"?>
-<w:endnotes xmlns:wpc="http://schemas.microsoft.com/office/word/2010/wordprocessingCanvas" xmlns:cx="http://schemas.microsoft.com/office/drawing/2014/chartex" xmlns:cx1="http://schemas.microsoft.com/office/drawing/2015/9/8/chartex" xmlns:cx2="http://schemas.microsoft.com/office/drawing/2015/10/21/chartex" xmlns:cx3="http://schemas.microsoft.com/office/drawing/2016/5/9/chartex" xmlns:cx4="http://schemas.microsoft.com/office/drawing/2016/5/10/chartex" xmlns:cx5="http://schemas.microsoft.com/office/drawing/2016/5/11/chartex" xmlns:cx6="http://schemas.microsoft.com/office/drawing/2016/5/12/chartex" xmlns:cx7="http://schemas.microsoft.com/office/drawing/2016/5/13/chartex" xmlns:cx8="http://schemas.microsoft.com/office/drawing/2016/5/14/chartex" xmlns:mc="http://schemas.openxmlformats.org/markup-compatibility/2006" xmlns:aink="http://schemas.microsoft.com/office/drawing/2016/ink" xmlns:am3d="http://schemas.microsoft.com/office/drawing/2017/model3d" xmlns:o="urn:schemas-microsoft-com:office:office" xmlns:oel="http://schemas.microsoft.com/office/2019/extlst" xmlns:r="http://schemas.openxmlformats.org/officeDocument/2006/relationships" xmlns:m="http://schemas.openxmlformats.org/officeDocument/2006/math" xmlns:v="urn:schemas-microsoft-com:vml" xmlns:wp14="http://schemas.microsoft.com/office/word/2010/wordprocessingDrawing" xmlns:wp="http://schemas.openxmlformats.org/drawingml/2006/wordprocessingDrawing" xmlns:w10="urn:schemas-microsoft-com:office:word" xmlns:w="http://schemas.openxmlformats.org/wordprocessingml/2006/main" xmlns:w14="http://schemas.microsoft.com/office/word/2010/wordml" xmlns:w15="http://schemas.microsoft.com/office/word/2012/wordml" xmlns:w16cex="http://schemas.microsoft.com/office/word/2018/wordml/cex" xmlns:w16cid="http://schemas.microsoft.com/office/word/2016/wordml/cid" xmlns:w16="http://schemas.microsoft.com/office/word/2018/wordml" xmlns:w16du="http://schemas.microsoft.com/office/word/2023/wordml/word16du" xmlns:w16sdtdh="http://schemas.microsoft.com/office/word/2020/wordml/sdtdatahash" xmlns:w16sdtfl="http://schemas.microsoft.com/office/word/2024/wordml/sdtformatlock" xmlns:w16se="http://schemas.microsoft.com/office/word/2015/wordml/symex" xmlns:wpg="http://schemas.microsoft.com/office/word/2010/wordprocessingGroup" xmlns:wpi="http://schemas.microsoft.com/office/word/2010/wordprocessingInk" xmlns:wne="http://schemas.microsoft.com/office/word/2006/wordml" xmlns:wps="http://schemas.microsoft.com/office/word/2010/wordprocessingShape" mc:Ignorable="w14 w15 w16se w16cid w16 w16cex w16sdtdh w16sdtfl w16du wp14">
+<w:endnotes xmlns:wpc="http://schemas.microsoft.com/office/word/2010/wordprocessingCanvas" xmlns:cx="http://schemas.microsoft.com/office/drawing/2014/chartex" xmlns:cx1="http://schemas.microsoft.com/office/drawing/2015/9/8/chartex" xmlns:cx2="http://schemas.microsoft.com/office/drawing/2015/10/21/chartex" xmlns:cx3="http://schemas.microsoft.com/office/drawing/2016/5/9/chartex" xmlns:cx4="http://schemas.microsoft.com/office/drawing/2016/5/10/chartex" xmlns:cx5="http://schemas.microsoft.com/office/drawing/2016/5/11/chartex" xmlns:cx6="http://schemas.microsoft.com/office/drawing/2016/5/12/chartex" xmlns:cx7="http://schemas.microsoft.com/office/drawing/2016/5/13/chartex" xmlns:cx8="http://schemas.microsoft.com/office/drawing/2016/5/14/chartex" xmlns:mc="http://schemas.openxmlformats.org/markup-compatibility/2006" xmlns:aink="http://schemas.microsoft.com/office/drawing/2016/ink" xmlns:am3d="http://schemas.microsoft.com/office/drawing/2017/model3d" xmlns:o="urn:schemas-microsoft-com:office:office" xmlns:oel="http://schemas.microsoft.com/office/2019/extlst" xmlns:r="http://schemas.openxmlformats.org/officeDocument/2006/relationships" xmlns:m="http://schemas.openxmlformats.org/officeDocument/2006/math" xmlns:v="urn:schemas-microsoft-com:vml" xmlns:wp14="http://schemas.microsoft.com/office/word/2010/wordprocessingDrawing" xmlns:wp="http://schemas.openxmlformats.org/drawingml/2006/wordprocessingDrawing" xmlns:w10="urn:schemas-microsoft-com:office:word" xmlns:w="http://schemas.openxmlformats.org/wordprocessingml/2006/main" xmlns:w14="http://schemas.microsoft.com/office/word/2010/wordml" xmlns:w15="http://schemas.microsoft.com/office/word/2012/wordml" xmlns:w16cex="http://schemas.microsoft.com/office/word/2018/wordml/cex" xmlns:w16cid="http://schemas.microsoft.com/office/word/2016/wordml/cid" xmlns:w16="http://schemas.microsoft.com/office/word/2018/wordml" xmlns:w16du="http://schemas.microsoft.com/office/word/2023/wordml/word16du" xmlns:w16sdtdh="http://schemas.microsoft.com/office/word/2020/wordml/sdtdatahash" xmlns:w16se="http://schemas.microsoft.com/office/word/2015/wordml/symex" xmlns:wpg="http://schemas.microsoft.com/office/word/2010/wordprocessingGroup" xmlns:wpi="http://schemas.microsoft.com/office/word/2010/wordprocessingInk" xmlns:wne="http://schemas.microsoft.com/office/word/2006/wordml" xmlns:wps="http://schemas.microsoft.com/office/word/2010/wordprocessingShape" mc:Ignorable="w14 w15 w16se w16cid w16 w16cex w16sdtdh w16du wp14">
   <w:endnote w:type="separator" w:id="-1">
     <w:p>
       <w:r>
@@ -28045,7 +28096,7 @@
 </file>
 
 <file path=word/footer1.xml><?xml version="1.0" encoding="utf-8"?>
-<w:ftr xmlns:wpc="http://schemas.microsoft.com/office/word/2010/wordprocessingCanvas" xmlns:cx="http://schemas.microsoft.com/office/drawing/2014/chartex" xmlns:cx1="http://schemas.microsoft.com/office/drawing/2015/9/8/chartex" xmlns:cx2="http://schemas.microsoft.com/office/drawing/2015/10/21/chartex" xmlns:cx3="http://schemas.microsoft.com/office/drawing/2016/5/9/chartex" xmlns:cx4="http://schemas.microsoft.com/office/drawing/2016/5/10/chartex" xmlns:cx5="http://schemas.microsoft.com/office/drawing/2016/5/11/chartex" xmlns:cx6="http://schemas.microsoft.com/office/drawing/2016/5/12/chartex" xmlns:cx7="http://schemas.microsoft.com/office/drawing/2016/5/13/chartex" xmlns:cx8="http://schemas.microsoft.com/office/drawing/2016/5/14/chartex" xmlns:mc="http://schemas.openxmlformats.org/markup-compatibility/2006" xmlns:aink="http://schemas.microsoft.com/office/drawing/2016/ink" xmlns:am3d="http://schemas.microsoft.com/office/drawing/2017/model3d" xmlns:o="urn:schemas-microsoft-com:office:office" xmlns:oel="http://schemas.microsoft.com/office/2019/extlst" xmlns:r="http://schemas.openxmlformats.org/officeDocument/2006/relationships" xmlns:m="http://schemas.openxmlformats.org/officeDocument/2006/math" xmlns:v="urn:schemas-microsoft-com:vml" xmlns:wp14="http://schemas.microsoft.com/office/word/2010/wordprocessingDrawing" xmlns:wp="http://schemas.openxmlformats.org/drawingml/2006/wordprocessingDrawing" xmlns:w10="urn:schemas-microsoft-com:office:word" xmlns:w="http://schemas.openxmlformats.org/wordprocessingml/2006/main" xmlns:w14="http://schemas.microsoft.com/office/word/2010/wordml" xmlns:w15="http://schemas.microsoft.com/office/word/2012/wordml" xmlns:w16cex="http://schemas.microsoft.com/office/word/2018/wordml/cex" xmlns:w16cid="http://schemas.microsoft.com/office/word/2016/wordml/cid" xmlns:w16="http://schemas.microsoft.com/office/word/2018/wordml" xmlns:w16du="http://schemas.microsoft.com/office/word/2023/wordml/word16du" xmlns:w16sdtdh="http://schemas.microsoft.com/office/word/2020/wordml/sdtdatahash" xmlns:w16sdtfl="http://schemas.microsoft.com/office/word/2024/wordml/sdtformatlock" xmlns:w16se="http://schemas.microsoft.com/office/word/2015/wordml/symex" xmlns:wpg="http://schemas.microsoft.com/office/word/2010/wordprocessingGroup" xmlns:wpi="http://schemas.microsoft.com/office/word/2010/wordprocessingInk" xmlns:wne="http://schemas.microsoft.com/office/word/2006/wordml" xmlns:wps="http://schemas.microsoft.com/office/word/2010/wordprocessingShape" mc:Ignorable="w14 w15 w16se w16cid w16 w16cex w16sdtdh w16sdtfl w16du wp14">
+<w:ftr xmlns:wpc="http://schemas.microsoft.com/office/word/2010/wordprocessingCanvas" xmlns:cx="http://schemas.microsoft.com/office/drawing/2014/chartex" xmlns:cx1="http://schemas.microsoft.com/office/drawing/2015/9/8/chartex" xmlns:cx2="http://schemas.microsoft.com/office/drawing/2015/10/21/chartex" xmlns:cx3="http://schemas.microsoft.com/office/drawing/2016/5/9/chartex" xmlns:cx4="http://schemas.microsoft.com/office/drawing/2016/5/10/chartex" xmlns:cx5="http://schemas.microsoft.com/office/drawing/2016/5/11/chartex" xmlns:cx6="http://schemas.microsoft.com/office/drawing/2016/5/12/chartex" xmlns:cx7="http://schemas.microsoft.com/office/drawing/2016/5/13/chartex" xmlns:cx8="http://schemas.microsoft.com/office/drawing/2016/5/14/chartex" xmlns:mc="http://schemas.openxmlformats.org/markup-compatibility/2006" xmlns:aink="http://schemas.microsoft.com/office/drawing/2016/ink" xmlns:am3d="http://schemas.microsoft.com/office/drawing/2017/model3d" xmlns:o="urn:schemas-microsoft-com:office:office" xmlns:oel="http://schemas.microsoft.com/office/2019/extlst" xmlns:r="http://schemas.openxmlformats.org/officeDocument/2006/relationships" xmlns:m="http://schemas.openxmlformats.org/officeDocument/2006/math" xmlns:v="urn:schemas-microsoft-com:vml" xmlns:wp14="http://schemas.microsoft.com/office/word/2010/wordprocessingDrawing" xmlns:wp="http://schemas.openxmlformats.org/drawingml/2006/wordprocessingDrawing" xmlns:w10="urn:schemas-microsoft-com:office:word" xmlns:w="http://schemas.openxmlformats.org/wordprocessingml/2006/main" xmlns:w14="http://schemas.microsoft.com/office/word/2010/wordml" xmlns:w15="http://schemas.microsoft.com/office/word/2012/wordml" xmlns:w16cex="http://schemas.microsoft.com/office/word/2018/wordml/cex" xmlns:w16cid="http://schemas.microsoft.com/office/word/2016/wordml/cid" xmlns:w16="http://schemas.microsoft.com/office/word/2018/wordml" xmlns:w16du="http://schemas.microsoft.com/office/word/2023/wordml/word16du" xmlns:w16sdtdh="http://schemas.microsoft.com/office/word/2020/wordml/sdtdatahash" xmlns:w16se="http://schemas.microsoft.com/office/word/2015/wordml/symex" xmlns:wpg="http://schemas.microsoft.com/office/word/2010/wordprocessingGroup" xmlns:wpi="http://schemas.microsoft.com/office/word/2010/wordprocessingInk" xmlns:wne="http://schemas.microsoft.com/office/word/2006/wordml" xmlns:wps="http://schemas.microsoft.com/office/word/2010/wordprocessingShape" mc:Ignorable="w14 w15 w16se w16cid w16 w16cex w16sdtdh w16du wp14">
   <w:p>
     <w:pPr>
       <w:pStyle w:val="Footer"/>
@@ -28061,7 +28112,7 @@
 </file>
 
 <file path=word/footer2.xml><?xml version="1.0" encoding="utf-8"?>
-<w:ftr xmlns:wpc="http://schemas.microsoft.com/office/word/2010/wordprocessingCanvas" xmlns:cx="http://schemas.microsoft.com/office/drawing/2014/chartex" xmlns:cx1="http://schemas.microsoft.com/office/drawing/2015/9/8/chartex" xmlns:cx2="http://schemas.microsoft.com/office/drawing/2015/10/21/chartex" xmlns:cx3="http://schemas.microsoft.com/office/drawing/2016/5/9/chartex" xmlns:cx4="http://schemas.microsoft.com/office/drawing/2016/5/10/chartex" xmlns:cx5="http://schemas.microsoft.com/office/drawing/2016/5/11/chartex" xmlns:cx6="http://schemas.microsoft.com/office/drawing/2016/5/12/chartex" xmlns:cx7="http://schemas.microsoft.com/office/drawing/2016/5/13/chartex" xmlns:cx8="http://schemas.microsoft.com/office/drawing/2016/5/14/chartex" xmlns:mc="http://schemas.openxmlformats.org/markup-compatibility/2006" xmlns:aink="http://schemas.microsoft.com/office/drawing/2016/ink" xmlns:am3d="http://schemas.microsoft.com/office/drawing/2017/model3d" xmlns:o="urn:schemas-microsoft-com:office:office" xmlns:oel="http://schemas.microsoft.com/office/2019/extlst" xmlns:r="http://schemas.openxmlformats.org/officeDocument/2006/relationships" xmlns:m="http://schemas.openxmlformats.org/officeDocument/2006/math" xmlns:v="urn:schemas-microsoft-com:vml" xmlns:wp14="http://schemas.microsoft.com/office/word/2010/wordprocessingDrawing" xmlns:wp="http://schemas.openxmlformats.org/drawingml/2006/wordprocessingDrawing" xmlns:w10="urn:schemas-microsoft-com:office:word" xmlns:w="http://schemas.openxmlformats.org/wordprocessingml/2006/main" xmlns:w14="http://schemas.microsoft.com/office/word/2010/wordml" xmlns:w15="http://schemas.microsoft.com/office/word/2012/wordml" xmlns:w16cex="http://schemas.microsoft.com/office/word/2018/wordml/cex" xmlns:w16cid="http://schemas.microsoft.com/office/word/2016/wordml/cid" xmlns:w16="http://schemas.microsoft.com/office/word/2018/wordml" xmlns:w16du="http://schemas.microsoft.com/office/word/2023/wordml/word16du" xmlns:w16sdtdh="http://schemas.microsoft.com/office/word/2020/wordml/sdtdatahash" xmlns:w16sdtfl="http://schemas.microsoft.com/office/word/2024/wordml/sdtformatlock" xmlns:w16se="http://schemas.microsoft.com/office/word/2015/wordml/symex" xmlns:wpg="http://schemas.microsoft.com/office/word/2010/wordprocessingGroup" xmlns:wpi="http://schemas.microsoft.com/office/word/2010/wordprocessingInk" xmlns:wne="http://schemas.microsoft.com/office/word/2006/wordml" xmlns:wps="http://schemas.microsoft.com/office/word/2010/wordprocessingShape" mc:Ignorable="w14 w15 w16se w16cid w16 w16cex w16sdtdh w16sdtfl w16du wp14">
+<w:ftr xmlns:wpc="http://schemas.microsoft.com/office/word/2010/wordprocessingCanvas" xmlns:cx="http://schemas.microsoft.com/office/drawing/2014/chartex" xmlns:cx1="http://schemas.microsoft.com/office/drawing/2015/9/8/chartex" xmlns:cx2="http://schemas.microsoft.com/office/drawing/2015/10/21/chartex" xmlns:cx3="http://schemas.microsoft.com/office/drawing/2016/5/9/chartex" xmlns:cx4="http://schemas.microsoft.com/office/drawing/2016/5/10/chartex" xmlns:cx5="http://schemas.microsoft.com/office/drawing/2016/5/11/chartex" xmlns:cx6="http://schemas.microsoft.com/office/drawing/2016/5/12/chartex" xmlns:cx7="http://schemas.microsoft.com/office/drawing/2016/5/13/chartex" xmlns:cx8="http://schemas.microsoft.com/office/drawing/2016/5/14/chartex" xmlns:mc="http://schemas.openxmlformats.org/markup-compatibility/2006" xmlns:aink="http://schemas.microsoft.com/office/drawing/2016/ink" xmlns:am3d="http://schemas.microsoft.com/office/drawing/2017/model3d" xmlns:o="urn:schemas-microsoft-com:office:office" xmlns:oel="http://schemas.microsoft.com/office/2019/extlst" xmlns:r="http://schemas.openxmlformats.org/officeDocument/2006/relationships" xmlns:m="http://schemas.openxmlformats.org/officeDocument/2006/math" xmlns:v="urn:schemas-microsoft-com:vml" xmlns:wp14="http://schemas.microsoft.com/office/word/2010/wordprocessingDrawing" xmlns:wp="http://schemas.openxmlformats.org/drawingml/2006/wordprocessingDrawing" xmlns:w10="urn:schemas-microsoft-com:office:word" xmlns:w="http://schemas.openxmlformats.org/wordprocessingml/2006/main" xmlns:w14="http://schemas.microsoft.com/office/word/2010/wordml" xmlns:w15="http://schemas.microsoft.com/office/word/2012/wordml" xmlns:w16cex="http://schemas.microsoft.com/office/word/2018/wordml/cex" xmlns:w16cid="http://schemas.microsoft.com/office/word/2016/wordml/cid" xmlns:w16="http://schemas.microsoft.com/office/word/2018/wordml" xmlns:w16du="http://schemas.microsoft.com/office/word/2023/wordml/word16du" xmlns:w16sdtdh="http://schemas.microsoft.com/office/word/2020/wordml/sdtdatahash" xmlns:w16se="http://schemas.microsoft.com/office/word/2015/wordml/symex" xmlns:wpg="http://schemas.microsoft.com/office/word/2010/wordprocessingGroup" xmlns:wpi="http://schemas.microsoft.com/office/word/2010/wordprocessingInk" xmlns:wne="http://schemas.microsoft.com/office/word/2006/wordml" xmlns:wps="http://schemas.microsoft.com/office/word/2010/wordprocessingShape" mc:Ignorable="w14 w15 w16se w16cid w16 w16cex w16sdtdh w16du wp14">
   <w:p>
     <w:pPr>
       <w:pStyle w:val="Footer"/>
@@ -28077,7 +28128,7 @@
 </file>
 
 <file path=word/footer3.xml><?xml version="1.0" encoding="utf-8"?>
-<w:ftr xmlns:wpc="http://schemas.microsoft.com/office/word/2010/wordprocessingCanvas" xmlns:cx="http://schemas.microsoft.com/office/drawing/2014/chartex" xmlns:cx1="http://schemas.microsoft.com/office/drawing/2015/9/8/chartex" xmlns:cx2="http://schemas.microsoft.com/office/drawing/2015/10/21/chartex" xmlns:cx3="http://schemas.microsoft.com/office/drawing/2016/5/9/chartex" xmlns:cx4="http://schemas.microsoft.com/office/drawing/2016/5/10/chartex" xmlns:cx5="http://schemas.microsoft.com/office/drawing/2016/5/11/chartex" xmlns:cx6="http://schemas.microsoft.com/office/drawing/2016/5/12/chartex" xmlns:cx7="http://schemas.microsoft.com/office/drawing/2016/5/13/chartex" xmlns:cx8="http://schemas.microsoft.com/office/drawing/2016/5/14/chartex" xmlns:mc="http://schemas.openxmlformats.org/markup-compatibility/2006" xmlns:aink="http://schemas.microsoft.com/office/drawing/2016/ink" xmlns:am3d="http://schemas.microsoft.com/office/drawing/2017/model3d" xmlns:o="urn:schemas-microsoft-com:office:office" xmlns:oel="http://schemas.microsoft.com/office/2019/extlst" xmlns:r="http://schemas.openxmlformats.org/officeDocument/2006/relationships" xmlns:m="http://schemas.openxmlformats.org/officeDocument/2006/math" xmlns:v="urn:schemas-microsoft-com:vml" xmlns:wp14="http://schemas.microsoft.com/office/word/2010/wordprocessingDrawing" xmlns:wp="http://schemas.openxmlformats.org/drawingml/2006/wordprocessingDrawing" xmlns:w10="urn:schemas-microsoft-com:office:word" xmlns:w="http://schemas.openxmlformats.org/wordprocessingml/2006/main" xmlns:w14="http://schemas.microsoft.com/office/word/2010/wordml" xmlns:w15="http://schemas.microsoft.com/office/word/2012/wordml" xmlns:w16cex="http://schemas.microsoft.com/office/word/2018/wordml/cex" xmlns:w16cid="http://schemas.microsoft.com/office/word/2016/wordml/cid" xmlns:w16="http://schemas.microsoft.com/office/word/2018/wordml" xmlns:w16du="http://schemas.microsoft.com/office/word/2023/wordml/word16du" xmlns:w16sdtdh="http://schemas.microsoft.com/office/word/2020/wordml/sdtdatahash" xmlns:w16sdtfl="http://schemas.microsoft.com/office/word/2024/wordml/sdtformatlock" xmlns:w16se="http://schemas.microsoft.com/office/word/2015/wordml/symex" xmlns:wpg="http://schemas.microsoft.com/office/word/2010/wordprocessingGroup" xmlns:wpi="http://schemas.microsoft.com/office/word/2010/wordprocessingInk" xmlns:wne="http://schemas.microsoft.com/office/word/2006/wordml" xmlns:wps="http://schemas.microsoft.com/office/word/2010/wordprocessingShape" mc:Ignorable="w14 w15 w16se w16cid w16 w16cex w16sdtdh w16sdtfl w16du wp14">
+<w:ftr xmlns:wpc="http://schemas.microsoft.com/office/word/2010/wordprocessingCanvas" xmlns:cx="http://schemas.microsoft.com/office/drawing/2014/chartex" xmlns:cx1="http://schemas.microsoft.com/office/drawing/2015/9/8/chartex" xmlns:cx2="http://schemas.microsoft.com/office/drawing/2015/10/21/chartex" xmlns:cx3="http://schemas.microsoft.com/office/drawing/2016/5/9/chartex" xmlns:cx4="http://schemas.microsoft.com/office/drawing/2016/5/10/chartex" xmlns:cx5="http://schemas.microsoft.com/office/drawing/2016/5/11/chartex" xmlns:cx6="http://schemas.microsoft.com/office/drawing/2016/5/12/chartex" xmlns:cx7="http://schemas.microsoft.com/office/drawing/2016/5/13/chartex" xmlns:cx8="http://schemas.microsoft.com/office/drawing/2016/5/14/chartex" xmlns:mc="http://schemas.openxmlformats.org/markup-compatibility/2006" xmlns:aink="http://schemas.microsoft.com/office/drawing/2016/ink" xmlns:am3d="http://schemas.microsoft.com/office/drawing/2017/model3d" xmlns:o="urn:schemas-microsoft-com:office:office" xmlns:oel="http://schemas.microsoft.com/office/2019/extlst" xmlns:r="http://schemas.openxmlformats.org/officeDocument/2006/relationships" xmlns:m="http://schemas.openxmlformats.org/officeDocument/2006/math" xmlns:v="urn:schemas-microsoft-com:vml" xmlns:wp14="http://schemas.microsoft.com/office/word/2010/wordprocessingDrawing" xmlns:wp="http://schemas.openxmlformats.org/drawingml/2006/wordprocessingDrawing" xmlns:w10="urn:schemas-microsoft-com:office:word" xmlns:w="http://schemas.openxmlformats.org/wordprocessingml/2006/main" xmlns:w14="http://schemas.microsoft.com/office/word/2010/wordml" xmlns:w15="http://schemas.microsoft.com/office/word/2012/wordml" xmlns:w16cex="http://schemas.microsoft.com/office/word/2018/wordml/cex" xmlns:w16cid="http://schemas.microsoft.com/office/word/2016/wordml/cid" xmlns:w16="http://schemas.microsoft.com/office/word/2018/wordml" xmlns:w16du="http://schemas.microsoft.com/office/word/2023/wordml/word16du" xmlns:w16sdtdh="http://schemas.microsoft.com/office/word/2020/wordml/sdtdatahash" xmlns:w16se="http://schemas.microsoft.com/office/word/2015/wordml/symex" xmlns:wpg="http://schemas.microsoft.com/office/word/2010/wordprocessingGroup" xmlns:wpi="http://schemas.microsoft.com/office/word/2010/wordprocessingInk" xmlns:wne="http://schemas.microsoft.com/office/word/2006/wordml" xmlns:wps="http://schemas.microsoft.com/office/word/2010/wordprocessingShape" mc:Ignorable="w14 w15 w16se w16cid w16 w16cex w16sdtdh w16du wp14">
   <w:p>
     <w:pPr>
       <w:pStyle w:val="Footer"/>
@@ -28093,7 +28144,7 @@
 </file>
 
 <file path=word/footer4.xml><?xml version="1.0" encoding="utf-8"?>
-<w:ftr xmlns:wpc="http://schemas.microsoft.com/office/word/2010/wordprocessingCanvas" xmlns:cx="http://schemas.microsoft.com/office/drawing/2014/chartex" xmlns:cx1="http://schemas.microsoft.com/office/drawing/2015/9/8/chartex" xmlns:cx2="http://schemas.microsoft.com/office/drawing/2015/10/21/chartex" xmlns:cx3="http://schemas.microsoft.com/office/drawing/2016/5/9/chartex" xmlns:cx4="http://schemas.microsoft.com/office/drawing/2016/5/10/chartex" xmlns:cx5="http://schemas.microsoft.com/office/drawing/2016/5/11/chartex" xmlns:cx6="http://schemas.microsoft.com/office/drawing/2016/5/12/chartex" xmlns:cx7="http://schemas.microsoft.com/office/drawing/2016/5/13/chartex" xmlns:cx8="http://schemas.microsoft.com/office/drawing/2016/5/14/chartex" xmlns:mc="http://schemas.openxmlformats.org/markup-compatibility/2006" xmlns:aink="http://schemas.microsoft.com/office/drawing/2016/ink" xmlns:am3d="http://schemas.microsoft.com/office/drawing/2017/model3d" xmlns:o="urn:schemas-microsoft-com:office:office" xmlns:oel="http://schemas.microsoft.com/office/2019/extlst" xmlns:r="http://schemas.openxmlformats.org/officeDocument/2006/relationships" xmlns:m="http://schemas.openxmlformats.org/officeDocument/2006/math" xmlns:v="urn:schemas-microsoft-com:vml" xmlns:wp14="http://schemas.microsoft.com/office/word/2010/wordprocessingDrawing" xmlns:wp="http://schemas.openxmlformats.org/drawingml/2006/wordprocessingDrawing" xmlns:w10="urn:schemas-microsoft-com:office:word" xmlns:w="http://schemas.openxmlformats.org/wordprocessingml/2006/main" xmlns:w14="http://schemas.microsoft.com/office/word/2010/wordml" xmlns:w15="http://schemas.microsoft.com/office/word/2012/wordml" xmlns:w16cex="http://schemas.microsoft.com/office/word/2018/wordml/cex" xmlns:w16cid="http://schemas.microsoft.com/office/word/2016/wordml/cid" xmlns:w16="http://schemas.microsoft.com/office/word/2018/wordml" xmlns:w16du="http://schemas.microsoft.com/office/word/2023/wordml/word16du" xmlns:w16sdtdh="http://schemas.microsoft.com/office/word/2020/wordml/sdtdatahash" xmlns:w16sdtfl="http://schemas.microsoft.com/office/word/2024/wordml/sdtformatlock" xmlns:w16se="http://schemas.microsoft.com/office/word/2015/wordml/symex" xmlns:wpg="http://schemas.microsoft.com/office/word/2010/wordprocessingGroup" xmlns:wpi="http://schemas.microsoft.com/office/word/2010/wordprocessingInk" xmlns:wne="http://schemas.microsoft.com/office/word/2006/wordml" xmlns:wps="http://schemas.microsoft.com/office/word/2010/wordprocessingShape" mc:Ignorable="w14 w15 w16se w16cid w16 w16cex w16sdtdh w16sdtfl w16du wp14">
+<w:ftr xmlns:wpc="http://schemas.microsoft.com/office/word/2010/wordprocessingCanvas" xmlns:cx="http://schemas.microsoft.com/office/drawing/2014/chartex" xmlns:cx1="http://schemas.microsoft.com/office/drawing/2015/9/8/chartex" xmlns:cx2="http://schemas.microsoft.com/office/drawing/2015/10/21/chartex" xmlns:cx3="http://schemas.microsoft.com/office/drawing/2016/5/9/chartex" xmlns:cx4="http://schemas.microsoft.com/office/drawing/2016/5/10/chartex" xmlns:cx5="http://schemas.microsoft.com/office/drawing/2016/5/11/chartex" xmlns:cx6="http://schemas.microsoft.com/office/drawing/2016/5/12/chartex" xmlns:cx7="http://schemas.microsoft.com/office/drawing/2016/5/13/chartex" xmlns:cx8="http://schemas.microsoft.com/office/drawing/2016/5/14/chartex" xmlns:mc="http://schemas.openxmlformats.org/markup-compatibility/2006" xmlns:aink="http://schemas.microsoft.com/office/drawing/2016/ink" xmlns:am3d="http://schemas.microsoft.com/office/drawing/2017/model3d" xmlns:o="urn:schemas-microsoft-com:office:office" xmlns:oel="http://schemas.microsoft.com/office/2019/extlst" xmlns:r="http://schemas.openxmlformats.org/officeDocument/2006/relationships" xmlns:m="http://schemas.openxmlformats.org/officeDocument/2006/math" xmlns:v="urn:schemas-microsoft-com:vml" xmlns:wp14="http://schemas.microsoft.com/office/word/2010/wordprocessingDrawing" xmlns:wp="http://schemas.openxmlformats.org/drawingml/2006/wordprocessingDrawing" xmlns:w10="urn:schemas-microsoft-com:office:word" xmlns:w="http://schemas.openxmlformats.org/wordprocessingml/2006/main" xmlns:w14="http://schemas.microsoft.com/office/word/2010/wordml" xmlns:w15="http://schemas.microsoft.com/office/word/2012/wordml" xmlns:w16cex="http://schemas.microsoft.com/office/word/2018/wordml/cex" xmlns:w16cid="http://schemas.microsoft.com/office/word/2016/wordml/cid" xmlns:w16="http://schemas.microsoft.com/office/word/2018/wordml" xmlns:w16du="http://schemas.microsoft.com/office/word/2023/wordml/word16du" xmlns:w16sdtdh="http://schemas.microsoft.com/office/word/2020/wordml/sdtdatahash" xmlns:w16se="http://schemas.microsoft.com/office/word/2015/wordml/symex" xmlns:wpg="http://schemas.microsoft.com/office/word/2010/wordprocessingGroup" xmlns:wpi="http://schemas.microsoft.com/office/word/2010/wordprocessingInk" xmlns:wne="http://schemas.microsoft.com/office/word/2006/wordml" xmlns:wps="http://schemas.microsoft.com/office/word/2010/wordprocessingShape" mc:Ignorable="w14 w15 w16se w16cid w16 w16cex w16sdtdh w16du wp14">
   <w:tbl>
     <w:tblPr>
       <w:tblStyle w:val="TableGrid"/>
@@ -28220,7 +28271,7 @@
 </file>
 
 <file path=word/footnotes.xml><?xml version="1.0" encoding="utf-8"?>
-<w:footnotes xmlns:wpc="http://schemas.microsoft.com/office/word/2010/wordprocessingCanvas" xmlns:cx="http://schemas.microsoft.com/office/drawing/2014/chartex" xmlns:cx1="http://schemas.microsoft.com/office/drawing/2015/9/8/chartex" xmlns:cx2="http://schemas.microsoft.com/office/drawing/2015/10/21/chartex" xmlns:cx3="http://schemas.microsoft.com/office/drawing/2016/5/9/chartex" xmlns:cx4="http://schemas.microsoft.com/office/drawing/2016/5/10/chartex" xmlns:cx5="http://schemas.microsoft.com/office/drawing/2016/5/11/chartex" xmlns:cx6="http://schemas.microsoft.com/office/drawing/2016/5/12/chartex" xmlns:cx7="http://schemas.microsoft.com/office/drawing/2016/5/13/chartex" xmlns:cx8="http://schemas.microsoft.com/office/drawing/2016/5/14/chartex" xmlns:mc="http://schemas.openxmlformats.org/markup-compatibility/2006" xmlns:aink="http://schemas.microsoft.com/office/drawing/2016/ink" xmlns:am3d="http://schemas.microsoft.com/office/drawing/2017/model3d" xmlns:o="urn:schemas-microsoft-com:office:office" xmlns:oel="http://schemas.microsoft.com/office/2019/extlst" xmlns:r="http://schemas.openxmlformats.org/officeDocument/2006/relationships" xmlns:m="http://schemas.openxmlformats.org/officeDocument/2006/math" xmlns:v="urn:schemas-microsoft-com:vml" xmlns:wp14="http://schemas.microsoft.com/office/word/2010/wordprocessingDrawing" xmlns:wp="http://schemas.openxmlformats.org/drawingml/2006/wordprocessingDrawing" xmlns:w10="urn:schemas-microsoft-com:office:word" xmlns:w="http://schemas.openxmlformats.org/wordprocessingml/2006/main" xmlns:w14="http://schemas.microsoft.com/office/word/2010/wordml" xmlns:w15="http://schemas.microsoft.com/office/word/2012/wordml" xmlns:w16cex="http://schemas.microsoft.com/office/word/2018/wordml/cex" xmlns:w16cid="http://schemas.microsoft.com/office/word/2016/wordml/cid" xmlns:w16="http://schemas.microsoft.com/office/word/2018/wordml" xmlns:w16du="http://schemas.microsoft.com/office/word/2023/wordml/word16du" xmlns:w16sdtdh="http://schemas.microsoft.com/office/word/2020/wordml/sdtdatahash" xmlns:w16sdtfl="http://schemas.microsoft.com/office/word/2024/wordml/sdtformatlock" xmlns:w16se="http://schemas.microsoft.com/office/word/2015/wordml/symex" xmlns:wpg="http://schemas.microsoft.com/office/word/2010/wordprocessingGroup" xmlns:wpi="http://schemas.microsoft.com/office/word/2010/wordprocessingInk" xmlns:wne="http://schemas.microsoft.com/office/word/2006/wordml" xmlns:wps="http://schemas.microsoft.com/office/word/2010/wordprocessingShape" mc:Ignorable="w14 w15 w16se w16cid w16 w16cex w16sdtdh w16sdtfl w16du wp14">
+<w:footnotes xmlns:wpc="http://schemas.microsoft.com/office/word/2010/wordprocessingCanvas" xmlns:cx="http://schemas.microsoft.com/office/drawing/2014/chartex" xmlns:cx1="http://schemas.microsoft.com/office/drawing/2015/9/8/chartex" xmlns:cx2="http://schemas.microsoft.com/office/drawing/2015/10/21/chartex" xmlns:cx3="http://schemas.microsoft.com/office/drawing/2016/5/9/chartex" xmlns:cx4="http://schemas.microsoft.com/office/drawing/2016/5/10/chartex" xmlns:cx5="http://schemas.microsoft.com/office/drawing/2016/5/11/chartex" xmlns:cx6="http://schemas.microsoft.com/office/drawing/2016/5/12/chartex" xmlns:cx7="http://schemas.microsoft.com/office/drawing/2016/5/13/chartex" xmlns:cx8="http://schemas.microsoft.com/office/drawing/2016/5/14/chartex" xmlns:mc="http://schemas.openxmlformats.org/markup-compatibility/2006" xmlns:aink="http://schemas.microsoft.com/office/drawing/2016/ink" xmlns:am3d="http://schemas.microsoft.com/office/drawing/2017/model3d" xmlns:o="urn:schemas-microsoft-com:office:office" xmlns:oel="http://schemas.microsoft.com/office/2019/extlst" xmlns:r="http://schemas.openxmlformats.org/officeDocument/2006/relationships" xmlns:m="http://schemas.openxmlformats.org/officeDocument/2006/math" xmlns:v="urn:schemas-microsoft-com:vml" xmlns:wp14="http://schemas.microsoft.com/office/word/2010/wordprocessingDrawing" xmlns:wp="http://schemas.openxmlformats.org/drawingml/2006/wordprocessingDrawing" xmlns:w10="urn:schemas-microsoft-com:office:word" xmlns:w="http://schemas.openxmlformats.org/wordprocessingml/2006/main" xmlns:w14="http://schemas.microsoft.com/office/word/2010/wordml" xmlns:w15="http://schemas.microsoft.com/office/word/2012/wordml" xmlns:w16cex="http://schemas.microsoft.com/office/word/2018/wordml/cex" xmlns:w16cid="http://schemas.microsoft.com/office/word/2016/wordml/cid" xmlns:w16="http://schemas.microsoft.com/office/word/2018/wordml" xmlns:w16du="http://schemas.microsoft.com/office/word/2023/wordml/word16du" xmlns:w16sdtdh="http://schemas.microsoft.com/office/word/2020/wordml/sdtdatahash" xmlns:w16se="http://schemas.microsoft.com/office/word/2015/wordml/symex" xmlns:wpg="http://schemas.microsoft.com/office/word/2010/wordprocessingGroup" xmlns:wpi="http://schemas.microsoft.com/office/word/2010/wordprocessingInk" xmlns:wne="http://schemas.microsoft.com/office/word/2006/wordml" xmlns:wps="http://schemas.microsoft.com/office/word/2010/wordprocessingShape" mc:Ignorable="w14 w15 w16se w16cid w16 w16cex w16sdtdh w16du wp14">
   <w:footnote w:type="separator" w:id="-1">
     <w:p>
       <w:r>
@@ -28239,7 +28290,7 @@
 </file>
 
 <file path=word/header1.xml><?xml version="1.0" encoding="utf-8"?>
-<w:hdr xmlns:wpc="http://schemas.microsoft.com/office/word/2010/wordprocessingCanvas" xmlns:cx="http://schemas.microsoft.com/office/drawing/2014/chartex" xmlns:cx1="http://schemas.microsoft.com/office/drawing/2015/9/8/chartex" xmlns:cx2="http://schemas.microsoft.com/office/drawing/2015/10/21/chartex" xmlns:cx3="http://schemas.microsoft.com/office/drawing/2016/5/9/chartex" xmlns:cx4="http://schemas.microsoft.com/office/drawing/2016/5/10/chartex" xmlns:cx5="http://schemas.microsoft.com/office/drawing/2016/5/11/chartex" xmlns:cx6="http://schemas.microsoft.com/office/drawing/2016/5/12/chartex" xmlns:cx7="http://schemas.microsoft.com/office/drawing/2016/5/13/chartex" xmlns:cx8="http://schemas.microsoft.com/office/drawing/2016/5/14/chartex" xmlns:mc="http://schemas.openxmlformats.org/markup-compatibility/2006" xmlns:aink="http://schemas.microsoft.com/office/drawing/2016/ink" xmlns:am3d="http://schemas.microsoft.com/office/drawing/2017/model3d" xmlns:o="urn:schemas-microsoft-com:office:office" xmlns:oel="http://schemas.microsoft.com/office/2019/extlst" xmlns:r="http://schemas.openxmlformats.org/officeDocument/2006/relationships" xmlns:m="http://schemas.openxmlformats.org/officeDocument/2006/math" xmlns:v="urn:schemas-microsoft-com:vml" xmlns:wp14="http://schemas.microsoft.com/office/word/2010/wordprocessingDrawing" xmlns:wp="http://schemas.openxmlformats.org/drawingml/2006/wordprocessingDrawing" xmlns:w10="urn:schemas-microsoft-com:office:word" xmlns:w="http://schemas.openxmlformats.org/wordprocessingml/2006/main" xmlns:w14="http://schemas.microsoft.com/office/word/2010/wordml" xmlns:w15="http://schemas.microsoft.com/office/word/2012/wordml" xmlns:w16cex="http://schemas.microsoft.com/office/word/2018/wordml/cex" xmlns:w16cid="http://schemas.microsoft.com/office/word/2016/wordml/cid" xmlns:w16="http://schemas.microsoft.com/office/word/2018/wordml" xmlns:w16du="http://schemas.microsoft.com/office/word/2023/wordml/word16du" xmlns:w16sdtdh="http://schemas.microsoft.com/office/word/2020/wordml/sdtdatahash" xmlns:w16sdtfl="http://schemas.microsoft.com/office/word/2024/wordml/sdtformatlock" xmlns:w16se="http://schemas.microsoft.com/office/word/2015/wordml/symex" xmlns:wpg="http://schemas.microsoft.com/office/word/2010/wordprocessingGroup" xmlns:wpi="http://schemas.microsoft.com/office/word/2010/wordprocessingInk" xmlns:wne="http://schemas.microsoft.com/office/word/2006/wordml" xmlns:wps="http://schemas.microsoft.com/office/word/2010/wordprocessingShape" mc:Ignorable="w14 w15 w16se w16cid w16 w16cex w16sdtdh w16sdtfl w16du wp14">
+<w:hdr xmlns:wpc="http://schemas.microsoft.com/office/word/2010/wordprocessingCanvas" xmlns:cx="http://schemas.microsoft.com/office/drawing/2014/chartex" xmlns:cx1="http://schemas.microsoft.com/office/drawing/2015/9/8/chartex" xmlns:cx2="http://schemas.microsoft.com/office/drawing/2015/10/21/chartex" xmlns:cx3="http://schemas.microsoft.com/office/drawing/2016/5/9/chartex" xmlns:cx4="http://schemas.microsoft.com/office/drawing/2016/5/10/chartex" xmlns:cx5="http://schemas.microsoft.com/office/drawing/2016/5/11/chartex" xmlns:cx6="http://schemas.microsoft.com/office/drawing/2016/5/12/chartex" xmlns:cx7="http://schemas.microsoft.com/office/drawing/2016/5/13/chartex" xmlns:cx8="http://schemas.microsoft.com/office/drawing/2016/5/14/chartex" xmlns:mc="http://schemas.openxmlformats.org/markup-compatibility/2006" xmlns:aink="http://schemas.microsoft.com/office/drawing/2016/ink" xmlns:am3d="http://schemas.microsoft.com/office/drawing/2017/model3d" xmlns:o="urn:schemas-microsoft-com:office:office" xmlns:oel="http://schemas.microsoft.com/office/2019/extlst" xmlns:r="http://schemas.openxmlformats.org/officeDocument/2006/relationships" xmlns:m="http://schemas.openxmlformats.org/officeDocument/2006/math" xmlns:v="urn:schemas-microsoft-com:vml" xmlns:wp14="http://schemas.microsoft.com/office/word/2010/wordprocessingDrawing" xmlns:wp="http://schemas.openxmlformats.org/drawingml/2006/wordprocessingDrawing" xmlns:w10="urn:schemas-microsoft-com:office:word" xmlns:w="http://schemas.openxmlformats.org/wordprocessingml/2006/main" xmlns:w14="http://schemas.microsoft.com/office/word/2010/wordml" xmlns:w15="http://schemas.microsoft.com/office/word/2012/wordml" xmlns:w16cex="http://schemas.microsoft.com/office/word/2018/wordml/cex" xmlns:w16cid="http://schemas.microsoft.com/office/word/2016/wordml/cid" xmlns:w16="http://schemas.microsoft.com/office/word/2018/wordml" xmlns:w16du="http://schemas.microsoft.com/office/word/2023/wordml/word16du" xmlns:w16sdtdh="http://schemas.microsoft.com/office/word/2020/wordml/sdtdatahash" xmlns:w16se="http://schemas.microsoft.com/office/word/2015/wordml/symex" xmlns:wpg="http://schemas.microsoft.com/office/word/2010/wordprocessingGroup" xmlns:wpi="http://schemas.microsoft.com/office/word/2010/wordprocessingInk" xmlns:wne="http://schemas.microsoft.com/office/word/2006/wordml" xmlns:wps="http://schemas.microsoft.com/office/word/2010/wordprocessingShape" mc:Ignorable="w14 w15 w16se w16cid w16 w16cex w16sdtdh w16du wp14">
   <w:tbl>
     <w:tblPr>
       <w:tblStyle w:val="TableGrid"/>
@@ -28297,7 +28348,7 @@
 </file>
 
 <file path=word/numbering.xml><?xml version="1.0" encoding="utf-8"?>
-<w:numbering xmlns:wpc="http://schemas.microsoft.com/office/word/2010/wordprocessingCanvas" xmlns:cx="http://schemas.microsoft.com/office/drawing/2014/chartex" xmlns:cx1="http://schemas.microsoft.com/office/drawing/2015/9/8/chartex" xmlns:cx2="http://schemas.microsoft.com/office/drawing/2015/10/21/chartex" xmlns:cx3="http://schemas.microsoft.com/office/drawing/2016/5/9/chartex" xmlns:cx4="http://schemas.microsoft.com/office/drawing/2016/5/10/chartex" xmlns:cx5="http://schemas.microsoft.com/office/drawing/2016/5/11/chartex" xmlns:cx6="http://schemas.microsoft.com/office/drawing/2016/5/12/chartex" xmlns:cx7="http://schemas.microsoft.com/office/drawing/2016/5/13/chartex" xmlns:cx8="http://schemas.microsoft.com/office/drawing/2016/5/14/chartex" xmlns:mc="http://schemas.openxmlformats.org/markup-compatibility/2006" xmlns:aink="http://schemas.microsoft.com/office/drawing/2016/ink" xmlns:am3d="http://schemas.microsoft.com/office/drawing/2017/model3d" xmlns:o="urn:schemas-microsoft-com:office:office" xmlns:oel="http://schemas.microsoft.com/office/2019/extlst" xmlns:r="http://schemas.openxmlformats.org/officeDocument/2006/relationships" xmlns:m="http://schemas.openxmlformats.org/officeDocument/2006/math" xmlns:v="urn:schemas-microsoft-com:vml" xmlns:wp14="http://schemas.microsoft.com/office/word/2010/wordprocessingDrawing" xmlns:wp="http://schemas.openxmlformats.org/drawingml/2006/wordprocessingDrawing" xmlns:w10="urn:schemas-microsoft-com:office:word" xmlns:w="http://schemas.openxmlformats.org/wordprocessingml/2006/main" xmlns:w14="http://schemas.microsoft.com/office/word/2010/wordml" xmlns:w15="http://schemas.microsoft.com/office/word/2012/wordml" xmlns:w16cex="http://schemas.microsoft.com/office/word/2018/wordml/cex" xmlns:w16cid="http://schemas.microsoft.com/office/word/2016/wordml/cid" xmlns:w16="http://schemas.microsoft.com/office/word/2018/wordml" xmlns:w16du="http://schemas.microsoft.com/office/word/2023/wordml/word16du" xmlns:w16sdtdh="http://schemas.microsoft.com/office/word/2020/wordml/sdtdatahash" xmlns:w16sdtfl="http://schemas.microsoft.com/office/word/2024/wordml/sdtformatlock" xmlns:w16se="http://schemas.microsoft.com/office/word/2015/wordml/symex" xmlns:wpg="http://schemas.microsoft.com/office/word/2010/wordprocessingGroup" xmlns:wpi="http://schemas.microsoft.com/office/word/2010/wordprocessingInk" xmlns:wne="http://schemas.microsoft.com/office/word/2006/wordml" xmlns:wps="http://schemas.microsoft.com/office/word/2010/wordprocessingShape" mc:Ignorable="w14 w15 w16se w16cid w16 w16cex w16sdtdh w16sdtfl w16du wp14">
+<w:numbering xmlns:wpc="http://schemas.microsoft.com/office/word/2010/wordprocessingCanvas" xmlns:cx="http://schemas.microsoft.com/office/drawing/2014/chartex" xmlns:cx1="http://schemas.microsoft.com/office/drawing/2015/9/8/chartex" xmlns:cx2="http://schemas.microsoft.com/office/drawing/2015/10/21/chartex" xmlns:cx3="http://schemas.microsoft.com/office/drawing/2016/5/9/chartex" xmlns:cx4="http://schemas.microsoft.com/office/drawing/2016/5/10/chartex" xmlns:cx5="http://schemas.microsoft.com/office/drawing/2016/5/11/chartex" xmlns:cx6="http://schemas.microsoft.com/office/drawing/2016/5/12/chartex" xmlns:cx7="http://schemas.microsoft.com/office/drawing/2016/5/13/chartex" xmlns:cx8="http://schemas.microsoft.com/office/drawing/2016/5/14/chartex" xmlns:mc="http://schemas.openxmlformats.org/markup-compatibility/2006" xmlns:aink="http://schemas.microsoft.com/office/drawing/2016/ink" xmlns:am3d="http://schemas.microsoft.com/office/drawing/2017/model3d" xmlns:o="urn:schemas-microsoft-com:office:office" xmlns:oel="http://schemas.microsoft.com/office/2019/extlst" xmlns:r="http://schemas.openxmlformats.org/officeDocument/2006/relationships" xmlns:m="http://schemas.openxmlformats.org/officeDocument/2006/math" xmlns:v="urn:schemas-microsoft-com:vml" xmlns:wp14="http://schemas.microsoft.com/office/word/2010/wordprocessingDrawing" xmlns:wp="http://schemas.openxmlformats.org/drawingml/2006/wordprocessingDrawing" xmlns:w10="urn:schemas-microsoft-com:office:word" xmlns:w="http://schemas.openxmlformats.org/wordprocessingml/2006/main" xmlns:w14="http://schemas.microsoft.com/office/word/2010/wordml" xmlns:w15="http://schemas.microsoft.com/office/word/2012/wordml" xmlns:w16cex="http://schemas.microsoft.com/office/word/2018/wordml/cex" xmlns:w16cid="http://schemas.microsoft.com/office/word/2016/wordml/cid" xmlns:w16="http://schemas.microsoft.com/office/word/2018/wordml" xmlns:w16du="http://schemas.microsoft.com/office/word/2023/wordml/word16du" xmlns:w16sdtdh="http://schemas.microsoft.com/office/word/2020/wordml/sdtdatahash" xmlns:w16se="http://schemas.microsoft.com/office/word/2015/wordml/symex" xmlns:wpg="http://schemas.microsoft.com/office/word/2010/wordprocessingGroup" xmlns:wpi="http://schemas.microsoft.com/office/word/2010/wordprocessingInk" xmlns:wne="http://schemas.microsoft.com/office/word/2006/wordml" xmlns:wps="http://schemas.microsoft.com/office/word/2010/wordprocessingShape" mc:Ignorable="w14 w15 w16se w16cid w16 w16cex w16sdtdh w16du wp14">
   <w:abstractNum w:abstractNumId="0" w15:restartNumberingAfterBreak="0">
     <w:nsid w:val="0A9C2756"/>
     <w:multiLevelType w:val="hybridMultilevel"/>
@@ -28792,6 +28843,118 @@
     </w:lvl>
   </w:abstractNum>
   <w:abstractNum w:abstractNumId="5" w15:restartNumberingAfterBreak="0">
+    <w:nsid w:val="1BA83FCF"/>
+    <w:multiLevelType w:val="hybridMultilevel"/>
+    <w:tmpl w:val="8FBA3464"/>
+    <w:lvl w:ilvl="0" w:tplc="53E25AD2">
+      <w:numFmt w:val="bullet"/>
+      <w:lvlText w:val=""/>
+      <w:lvlJc w:val="left"/>
+      <w:pPr>
+        <w:ind w:left="720" w:hanging="360"/>
+      </w:pPr>
+      <w:rPr>
+        <w:rFonts w:ascii="Wingdings" w:eastAsia="Times New Roman" w:hAnsi="Wingdings" w:cs="Times New Roman" w:hint="default"/>
+      </w:rPr>
+    </w:lvl>
+    <w:lvl w:ilvl="1" w:tplc="04090003" w:tentative="1">
+      <w:start w:val="1"/>
+      <w:numFmt w:val="bullet"/>
+      <w:lvlText w:val="o"/>
+      <w:lvlJc w:val="left"/>
+      <w:pPr>
+        <w:ind w:left="1440" w:hanging="360"/>
+      </w:pPr>
+      <w:rPr>
+        <w:rFonts w:ascii="Courier New" w:hAnsi="Courier New" w:cs="Courier New" w:hint="default"/>
+      </w:rPr>
+    </w:lvl>
+    <w:lvl w:ilvl="2" w:tplc="04090005" w:tentative="1">
+      <w:start w:val="1"/>
+      <w:numFmt w:val="bullet"/>
+      <w:lvlText w:val=""/>
+      <w:lvlJc w:val="left"/>
+      <w:pPr>
+        <w:ind w:left="2160" w:hanging="360"/>
+      </w:pPr>
+      <w:rPr>
+        <w:rFonts w:ascii="Wingdings" w:hAnsi="Wingdings" w:hint="default"/>
+      </w:rPr>
+    </w:lvl>
+    <w:lvl w:ilvl="3" w:tplc="04090001" w:tentative="1">
+      <w:start w:val="1"/>
+      <w:numFmt w:val="bullet"/>
+      <w:lvlText w:val=""/>
+      <w:lvlJc w:val="left"/>
+      <w:pPr>
+        <w:ind w:left="2880" w:hanging="360"/>
+      </w:pPr>
+      <w:rPr>
+        <w:rFonts w:ascii="Symbol" w:hAnsi="Symbol" w:hint="default"/>
+      </w:rPr>
+    </w:lvl>
+    <w:lvl w:ilvl="4" w:tplc="04090003" w:tentative="1">
+      <w:start w:val="1"/>
+      <w:numFmt w:val="bullet"/>
+      <w:lvlText w:val="o"/>
+      <w:lvlJc w:val="left"/>
+      <w:pPr>
+        <w:ind w:left="3600" w:hanging="360"/>
+      </w:pPr>
+      <w:rPr>
+        <w:rFonts w:ascii="Courier New" w:hAnsi="Courier New" w:cs="Courier New" w:hint="default"/>
+      </w:rPr>
+    </w:lvl>
+    <w:lvl w:ilvl="5" w:tplc="04090005" w:tentative="1">
+      <w:start w:val="1"/>
+      <w:numFmt w:val="bullet"/>
+      <w:lvlText w:val=""/>
+      <w:lvlJc w:val="left"/>
+      <w:pPr>
+        <w:ind w:left="4320" w:hanging="360"/>
+      </w:pPr>
+      <w:rPr>
+        <w:rFonts w:ascii="Wingdings" w:hAnsi="Wingdings" w:hint="default"/>
+      </w:rPr>
+    </w:lvl>
+    <w:lvl w:ilvl="6" w:tplc="04090001" w:tentative="1">
+      <w:start w:val="1"/>
+      <w:numFmt w:val="bullet"/>
+      <w:lvlText w:val=""/>
+      <w:lvlJc w:val="left"/>
+      <w:pPr>
+        <w:ind w:left="5040" w:hanging="360"/>
+      </w:pPr>
+      <w:rPr>
+        <w:rFonts w:ascii="Symbol" w:hAnsi="Symbol" w:hint="default"/>
+      </w:rPr>
+    </w:lvl>
+    <w:lvl w:ilvl="7" w:tplc="04090003" w:tentative="1">
+      <w:start w:val="1"/>
+      <w:numFmt w:val="bullet"/>
+      <w:lvlText w:val="o"/>
+      <w:lvlJc w:val="left"/>
+      <w:pPr>
+        <w:ind w:left="5760" w:hanging="360"/>
+      </w:pPr>
+      <w:rPr>
+        <w:rFonts w:ascii="Courier New" w:hAnsi="Courier New" w:cs="Courier New" w:hint="default"/>
+      </w:rPr>
+    </w:lvl>
+    <w:lvl w:ilvl="8" w:tplc="04090005" w:tentative="1">
+      <w:start w:val="1"/>
+      <w:numFmt w:val="bullet"/>
+      <w:lvlText w:val=""/>
+      <w:lvlJc w:val="left"/>
+      <w:pPr>
+        <w:ind w:left="6480" w:hanging="360"/>
+      </w:pPr>
+      <w:rPr>
+        <w:rFonts w:ascii="Wingdings" w:hAnsi="Wingdings" w:hint="default"/>
+      </w:rPr>
+    </w:lvl>
+  </w:abstractNum>
+  <w:abstractNum w:abstractNumId="6" w15:restartNumberingAfterBreak="0">
     <w:nsid w:val="1E2477F4"/>
     <w:multiLevelType w:val="hybridMultilevel"/>
     <w:tmpl w:val="5024F2B0"/>
@@ -28880,7 +29043,7 @@
       </w:pPr>
     </w:lvl>
   </w:abstractNum>
-  <w:abstractNum w:abstractNumId="6" w15:restartNumberingAfterBreak="0">
+  <w:abstractNum w:abstractNumId="7" w15:restartNumberingAfterBreak="0">
     <w:nsid w:val="20C71D2D"/>
     <w:multiLevelType w:val="hybridMultilevel"/>
     <w:tmpl w:val="B09A6F76"/>
@@ -28993,7 +29156,7 @@
       </w:rPr>
     </w:lvl>
   </w:abstractNum>
-  <w:abstractNum w:abstractNumId="7" w15:restartNumberingAfterBreak="0">
+  <w:abstractNum w:abstractNumId="8" w15:restartNumberingAfterBreak="0">
     <w:nsid w:val="215C067F"/>
     <w:multiLevelType w:val="hybridMultilevel"/>
     <w:tmpl w:val="F196882E"/>
@@ -29106,7 +29269,7 @@
       </w:rPr>
     </w:lvl>
   </w:abstractNum>
-  <w:abstractNum w:abstractNumId="8" w15:restartNumberingAfterBreak="0">
+  <w:abstractNum w:abstractNumId="9" w15:restartNumberingAfterBreak="0">
     <w:nsid w:val="22030AC9"/>
     <w:multiLevelType w:val="multilevel"/>
     <w:tmpl w:val="7374A7E4"/>
@@ -29255,7 +29418,7 @@
       </w:rPr>
     </w:lvl>
   </w:abstractNum>
-  <w:abstractNum w:abstractNumId="9" w15:restartNumberingAfterBreak="0">
+  <w:abstractNum w:abstractNumId="10" w15:restartNumberingAfterBreak="0">
     <w:nsid w:val="285A47CF"/>
     <w:multiLevelType w:val="hybridMultilevel"/>
     <w:tmpl w:val="38F447BC"/>
@@ -29368,7 +29531,7 @@
       </w:rPr>
     </w:lvl>
   </w:abstractNum>
-  <w:abstractNum w:abstractNumId="10" w15:restartNumberingAfterBreak="0">
+  <w:abstractNum w:abstractNumId="11" w15:restartNumberingAfterBreak="0">
     <w:nsid w:val="2F0464BE"/>
     <w:multiLevelType w:val="hybridMultilevel"/>
     <w:tmpl w:val="248A1FB4"/>
@@ -29481,7 +29644,7 @@
       </w:rPr>
     </w:lvl>
   </w:abstractNum>
-  <w:abstractNum w:abstractNumId="11" w15:restartNumberingAfterBreak="0">
+  <w:abstractNum w:abstractNumId="12" w15:restartNumberingAfterBreak="0">
     <w:nsid w:val="3019734A"/>
     <w:multiLevelType w:val="hybridMultilevel"/>
     <w:tmpl w:val="4438954C"/>
@@ -29594,7 +29757,7 @@
       </w:rPr>
     </w:lvl>
   </w:abstractNum>
-  <w:abstractNum w:abstractNumId="12" w15:restartNumberingAfterBreak="0">
+  <w:abstractNum w:abstractNumId="13" w15:restartNumberingAfterBreak="0">
     <w:nsid w:val="312752F2"/>
     <w:multiLevelType w:val="multilevel"/>
     <w:tmpl w:val="B65C8B62"/>
@@ -29743,7 +29906,7 @@
       </w:rPr>
     </w:lvl>
   </w:abstractNum>
-  <w:abstractNum w:abstractNumId="13" w15:restartNumberingAfterBreak="0">
+  <w:abstractNum w:abstractNumId="14" w15:restartNumberingAfterBreak="0">
     <w:nsid w:val="338A6D77"/>
     <w:multiLevelType w:val="hybridMultilevel"/>
     <w:tmpl w:val="F7563AF6"/>
@@ -29856,7 +30019,7 @@
       </w:rPr>
     </w:lvl>
   </w:abstractNum>
-  <w:abstractNum w:abstractNumId="14" w15:restartNumberingAfterBreak="0">
+  <w:abstractNum w:abstractNumId="15" w15:restartNumberingAfterBreak="0">
     <w:nsid w:val="39C33AE0"/>
     <w:multiLevelType w:val="hybridMultilevel"/>
     <w:tmpl w:val="D5688814"/>
@@ -29969,7 +30132,7 @@
       </w:rPr>
     </w:lvl>
   </w:abstractNum>
-  <w:abstractNum w:abstractNumId="15" w15:restartNumberingAfterBreak="0">
+  <w:abstractNum w:abstractNumId="16" w15:restartNumberingAfterBreak="0">
     <w:nsid w:val="42197F3D"/>
     <w:multiLevelType w:val="hybridMultilevel"/>
     <w:tmpl w:val="43D6BCA0"/>
@@ -30082,7 +30245,7 @@
       </w:rPr>
     </w:lvl>
   </w:abstractNum>
-  <w:abstractNum w:abstractNumId="16" w15:restartNumberingAfterBreak="0">
+  <w:abstractNum w:abstractNumId="17" w15:restartNumberingAfterBreak="0">
     <w:nsid w:val="48BF0682"/>
     <w:multiLevelType w:val="hybridMultilevel"/>
     <w:tmpl w:val="B57020A2"/>
@@ -30195,7 +30358,7 @@
       </w:rPr>
     </w:lvl>
   </w:abstractNum>
-  <w:abstractNum w:abstractNumId="17" w15:restartNumberingAfterBreak="0">
+  <w:abstractNum w:abstractNumId="18" w15:restartNumberingAfterBreak="0">
     <w:nsid w:val="4A7F25AA"/>
     <w:multiLevelType w:val="hybridMultilevel"/>
     <w:tmpl w:val="3ACE3BEE"/>
@@ -30288,7 +30451,7 @@
       </w:pPr>
     </w:lvl>
   </w:abstractNum>
-  <w:abstractNum w:abstractNumId="18" w15:restartNumberingAfterBreak="0">
+  <w:abstractNum w:abstractNumId="19" w15:restartNumberingAfterBreak="0">
     <w:nsid w:val="4DB97016"/>
     <w:multiLevelType w:val="hybridMultilevel"/>
     <w:tmpl w:val="DDBE6F52"/>
@@ -30377,7 +30540,7 @@
       </w:pPr>
     </w:lvl>
   </w:abstractNum>
-  <w:abstractNum w:abstractNumId="19" w15:restartNumberingAfterBreak="0">
+  <w:abstractNum w:abstractNumId="20" w15:restartNumberingAfterBreak="0">
     <w:nsid w:val="50FB69AC"/>
     <w:multiLevelType w:val="hybridMultilevel"/>
     <w:tmpl w:val="9AB0F360"/>
@@ -30490,7 +30653,7 @@
       </w:rPr>
     </w:lvl>
   </w:abstractNum>
-  <w:abstractNum w:abstractNumId="20" w15:restartNumberingAfterBreak="0">
+  <w:abstractNum w:abstractNumId="21" w15:restartNumberingAfterBreak="0">
     <w:nsid w:val="51740BAA"/>
     <w:multiLevelType w:val="hybridMultilevel"/>
     <w:tmpl w:val="44B4123A"/>
@@ -30603,7 +30766,7 @@
       </w:rPr>
     </w:lvl>
   </w:abstractNum>
-  <w:abstractNum w:abstractNumId="21" w15:restartNumberingAfterBreak="0">
+  <w:abstractNum w:abstractNumId="22" w15:restartNumberingAfterBreak="0">
     <w:nsid w:val="69232132"/>
     <w:multiLevelType w:val="hybridMultilevel"/>
     <w:tmpl w:val="E612E516"/>
@@ -30692,7 +30855,7 @@
       </w:pPr>
     </w:lvl>
   </w:abstractNum>
-  <w:abstractNum w:abstractNumId="22" w15:restartNumberingAfterBreak="0">
+  <w:abstractNum w:abstractNumId="23" w15:restartNumberingAfterBreak="0">
     <w:nsid w:val="69535D21"/>
     <w:multiLevelType w:val="hybridMultilevel"/>
     <w:tmpl w:val="81B2E86A"/>
@@ -30781,7 +30944,7 @@
       </w:pPr>
     </w:lvl>
   </w:abstractNum>
-  <w:abstractNum w:abstractNumId="23" w15:restartNumberingAfterBreak="0">
+  <w:abstractNum w:abstractNumId="24" w15:restartNumberingAfterBreak="0">
     <w:nsid w:val="6D9E1177"/>
     <w:multiLevelType w:val="hybridMultilevel"/>
     <w:tmpl w:val="8C5E6BA8"/>
@@ -30871,7 +31034,7 @@
       </w:pPr>
     </w:lvl>
   </w:abstractNum>
-  <w:abstractNum w:abstractNumId="24" w15:restartNumberingAfterBreak="0">
+  <w:abstractNum w:abstractNumId="25" w15:restartNumberingAfterBreak="0">
     <w:nsid w:val="6E6B4933"/>
     <w:multiLevelType w:val="hybridMultilevel"/>
     <w:tmpl w:val="E3EC5176"/>
@@ -30960,7 +31123,7 @@
       </w:pPr>
     </w:lvl>
   </w:abstractNum>
-  <w:abstractNum w:abstractNumId="25" w15:restartNumberingAfterBreak="0">
+  <w:abstractNum w:abstractNumId="26" w15:restartNumberingAfterBreak="0">
     <w:nsid w:val="6F030656"/>
     <w:multiLevelType w:val="multilevel"/>
     <w:tmpl w:val="834C6852"/>
@@ -31073,7 +31236,7 @@
       </w:rPr>
     </w:lvl>
   </w:abstractNum>
-  <w:abstractNum w:abstractNumId="26" w15:restartNumberingAfterBreak="0">
+  <w:abstractNum w:abstractNumId="27" w15:restartNumberingAfterBreak="0">
     <w:nsid w:val="6F2074D4"/>
     <w:multiLevelType w:val="hybridMultilevel"/>
     <w:tmpl w:val="6FAA5C06"/>
@@ -31163,7 +31326,7 @@
       </w:pPr>
     </w:lvl>
   </w:abstractNum>
-  <w:abstractNum w:abstractNumId="27" w15:restartNumberingAfterBreak="0">
+  <w:abstractNum w:abstractNumId="28" w15:restartNumberingAfterBreak="0">
     <w:nsid w:val="6FFB3C02"/>
     <w:multiLevelType w:val="hybridMultilevel"/>
     <w:tmpl w:val="2BC8EA24"/>
@@ -31252,7 +31415,7 @@
       </w:pPr>
     </w:lvl>
   </w:abstractNum>
-  <w:abstractNum w:abstractNumId="28" w15:restartNumberingAfterBreak="0">
+  <w:abstractNum w:abstractNumId="29" w15:restartNumberingAfterBreak="0">
     <w:nsid w:val="70221310"/>
     <w:multiLevelType w:val="multilevel"/>
     <w:tmpl w:val="D7C42CB8"/>
@@ -31401,7 +31564,7 @@
       </w:rPr>
     </w:lvl>
   </w:abstractNum>
-  <w:abstractNum w:abstractNumId="29" w15:restartNumberingAfterBreak="0">
+  <w:abstractNum w:abstractNumId="30" w15:restartNumberingAfterBreak="0">
     <w:nsid w:val="748B385C"/>
     <w:multiLevelType w:val="hybridMultilevel"/>
     <w:tmpl w:val="702E2EB8"/>
@@ -31490,7 +31653,7 @@
       </w:pPr>
     </w:lvl>
   </w:abstractNum>
-  <w:abstractNum w:abstractNumId="30" w15:restartNumberingAfterBreak="0">
+  <w:abstractNum w:abstractNumId="31" w15:restartNumberingAfterBreak="0">
     <w:nsid w:val="753427EE"/>
     <w:multiLevelType w:val="hybridMultilevel"/>
     <w:tmpl w:val="3BC8DC18"/>
@@ -31603,7 +31766,7 @@
       </w:rPr>
     </w:lvl>
   </w:abstractNum>
-  <w:abstractNum w:abstractNumId="31" w15:restartNumberingAfterBreak="0">
+  <w:abstractNum w:abstractNumId="32" w15:restartNumberingAfterBreak="0">
     <w:nsid w:val="76DB0C8D"/>
     <w:multiLevelType w:val="hybridMultilevel"/>
     <w:tmpl w:val="643E0846"/>
@@ -31716,7 +31879,7 @@
       </w:rPr>
     </w:lvl>
   </w:abstractNum>
-  <w:abstractNum w:abstractNumId="32" w15:restartNumberingAfterBreak="0">
+  <w:abstractNum w:abstractNumId="33" w15:restartNumberingAfterBreak="0">
     <w:nsid w:val="77316116"/>
     <w:multiLevelType w:val="hybridMultilevel"/>
     <w:tmpl w:val="71E03402"/>
@@ -31829,7 +31992,7 @@
       </w:rPr>
     </w:lvl>
   </w:abstractNum>
-  <w:abstractNum w:abstractNumId="33" w15:restartNumberingAfterBreak="0">
+  <w:abstractNum w:abstractNumId="34" w15:restartNumberingAfterBreak="0">
     <w:nsid w:val="77402E4C"/>
     <w:multiLevelType w:val="hybridMultilevel"/>
     <w:tmpl w:val="C38EAAC0"/>
@@ -31942,7 +32105,7 @@
       </w:rPr>
     </w:lvl>
   </w:abstractNum>
-  <w:abstractNum w:abstractNumId="34" w15:restartNumberingAfterBreak="0">
+  <w:abstractNum w:abstractNumId="35" w15:restartNumberingAfterBreak="0">
     <w:nsid w:val="782F7B07"/>
     <w:multiLevelType w:val="hybridMultilevel"/>
     <w:tmpl w:val="8C0AE4BC"/>
@@ -32055,7 +32218,7 @@
       </w:rPr>
     </w:lvl>
   </w:abstractNum>
-  <w:abstractNum w:abstractNumId="35" w15:restartNumberingAfterBreak="0">
+  <w:abstractNum w:abstractNumId="36" w15:restartNumberingAfterBreak="0">
     <w:nsid w:val="7A0A2D6B"/>
     <w:multiLevelType w:val="hybridMultilevel"/>
     <w:tmpl w:val="7FC4122A"/>
@@ -32145,100 +32308,100 @@
     </w:lvl>
   </w:abstractNum>
   <w:num w:numId="1" w16cid:durableId="1591891607">
-    <w:abstractNumId w:val="25"/>
+    <w:abstractNumId w:val="26"/>
   </w:num>
   <w:num w:numId="2" w16cid:durableId="1845585219">
-    <w:abstractNumId w:val="22"/>
+    <w:abstractNumId w:val="23"/>
   </w:num>
   <w:num w:numId="3" w16cid:durableId="218250034">
-    <w:abstractNumId w:val="17"/>
+    <w:abstractNumId w:val="18"/>
   </w:num>
   <w:num w:numId="4" w16cid:durableId="1186140300">
-    <w:abstractNumId w:val="27"/>
+    <w:abstractNumId w:val="28"/>
   </w:num>
   <w:num w:numId="5" w16cid:durableId="1375037010">
     <w:abstractNumId w:val="4"/>
   </w:num>
   <w:num w:numId="6" w16cid:durableId="203521547">
-    <w:abstractNumId w:val="29"/>
+    <w:abstractNumId w:val="30"/>
   </w:num>
   <w:num w:numId="7" w16cid:durableId="280572595">
-    <w:abstractNumId w:val="5"/>
+    <w:abstractNumId w:val="6"/>
   </w:num>
   <w:num w:numId="8" w16cid:durableId="1030257141">
-    <w:abstractNumId w:val="26"/>
+    <w:abstractNumId w:val="27"/>
   </w:num>
   <w:num w:numId="9" w16cid:durableId="14773825">
     <w:abstractNumId w:val="0"/>
   </w:num>
   <w:num w:numId="10" w16cid:durableId="2124688794">
-    <w:abstractNumId w:val="21"/>
+    <w:abstractNumId w:val="22"/>
   </w:num>
   <w:num w:numId="11" w16cid:durableId="2003465937">
-    <w:abstractNumId w:val="35"/>
+    <w:abstractNumId w:val="36"/>
   </w:num>
   <w:num w:numId="12" w16cid:durableId="1532887303">
-    <w:abstractNumId w:val="24"/>
+    <w:abstractNumId w:val="25"/>
   </w:num>
   <w:num w:numId="13" w16cid:durableId="46806233">
-    <w:abstractNumId w:val="18"/>
+    <w:abstractNumId w:val="19"/>
   </w:num>
   <w:num w:numId="14" w16cid:durableId="1281255638">
     <w:abstractNumId w:val="1"/>
   </w:num>
   <w:num w:numId="15" w16cid:durableId="810907205">
-    <w:abstractNumId w:val="23"/>
+    <w:abstractNumId w:val="24"/>
     <w:lvlOverride w:ilvl="0">
       <w:startOverride w:val="1"/>
     </w:lvlOverride>
   </w:num>
   <w:num w:numId="16" w16cid:durableId="148598207">
+    <w:abstractNumId w:val="11"/>
+  </w:num>
+  <w:num w:numId="17" w16cid:durableId="1537812595">
+    <w:abstractNumId w:val="32"/>
+  </w:num>
+  <w:num w:numId="18" w16cid:durableId="1192651093">
+    <w:abstractNumId w:val="12"/>
+  </w:num>
+  <w:num w:numId="19" w16cid:durableId="1158501730">
+    <w:abstractNumId w:val="21"/>
+  </w:num>
+  <w:num w:numId="20" w16cid:durableId="2116824443">
+    <w:abstractNumId w:val="31"/>
+  </w:num>
+  <w:num w:numId="21" w16cid:durableId="825440245">
+    <w:abstractNumId w:val="14"/>
+  </w:num>
+  <w:num w:numId="22" w16cid:durableId="202789990">
     <w:abstractNumId w:val="10"/>
   </w:num>
-  <w:num w:numId="17" w16cid:durableId="1537812595">
-    <w:abstractNumId w:val="31"/>
+  <w:num w:numId="23" w16cid:durableId="2061324415">
+    <w:abstractNumId w:val="7"/>
   </w:num>
-  <w:num w:numId="18" w16cid:durableId="1192651093">
-    <w:abstractNumId w:val="11"/>
+  <w:num w:numId="24" w16cid:durableId="15623320">
+    <w:abstractNumId w:val="34"/>
   </w:num>
-  <w:num w:numId="19" w16cid:durableId="1158501730">
-    <w:abstractNumId w:val="20"/>
+  <w:num w:numId="25" w16cid:durableId="332881297">
+    <w:abstractNumId w:val="16"/>
   </w:num>
-  <w:num w:numId="20" w16cid:durableId="2116824443">
-    <w:abstractNumId w:val="30"/>
+  <w:num w:numId="26" w16cid:durableId="472063339">
+    <w:abstractNumId w:val="35"/>
   </w:num>
-  <w:num w:numId="21" w16cid:durableId="825440245">
+  <w:num w:numId="27" w16cid:durableId="1228760635">
     <w:abstractNumId w:val="13"/>
   </w:num>
-  <w:num w:numId="22" w16cid:durableId="202789990">
-    <w:abstractNumId w:val="9"/>
-  </w:num>
-  <w:num w:numId="23" w16cid:durableId="2061324415">
-    <w:abstractNumId w:val="6"/>
-  </w:num>
-  <w:num w:numId="24" w16cid:durableId="15623320">
+  <w:num w:numId="28" w16cid:durableId="158159666">
     <w:abstractNumId w:val="33"/>
   </w:num>
-  <w:num w:numId="25" w16cid:durableId="332881297">
-    <w:abstractNumId w:val="15"/>
-  </w:num>
-  <w:num w:numId="26" w16cid:durableId="472063339">
-    <w:abstractNumId w:val="34"/>
-  </w:num>
-  <w:num w:numId="27" w16cid:durableId="1228760635">
-    <w:abstractNumId w:val="12"/>
-  </w:num>
-  <w:num w:numId="28" w16cid:durableId="158159666">
-    <w:abstractNumId w:val="32"/>
-  </w:num>
   <w:num w:numId="29" w16cid:durableId="840315260">
-    <w:abstractNumId w:val="7"/>
+    <w:abstractNumId w:val="8"/>
   </w:num>
   <w:num w:numId="30" w16cid:durableId="754283866">
-    <w:abstractNumId w:val="16"/>
+    <w:abstractNumId w:val="17"/>
   </w:num>
   <w:num w:numId="31" w16cid:durableId="1209493008">
-    <w:abstractNumId w:val="19"/>
+    <w:abstractNumId w:val="20"/>
   </w:num>
   <w:num w:numId="32" w16cid:durableId="782917066">
     <w:abstractNumId w:val="3"/>
@@ -32247,20 +32410,31 @@
     <w:abstractNumId w:val="2"/>
   </w:num>
   <w:num w:numId="34" w16cid:durableId="1493325785">
-    <w:abstractNumId w:val="14"/>
+    <w:abstractNumId w:val="15"/>
   </w:num>
   <w:num w:numId="35" w16cid:durableId="186141710">
-    <w:abstractNumId w:val="28"/>
+    <w:abstractNumId w:val="29"/>
   </w:num>
   <w:num w:numId="36" w16cid:durableId="1876385672">
-    <w:abstractNumId w:val="8"/>
+    <w:abstractNumId w:val="9"/>
+  </w:num>
+  <w:num w:numId="37" w16cid:durableId="1994328932">
+    <w:abstractNumId w:val="5"/>
   </w:num>
   <w:numIdMacAtCleanup w:val="36"/>
 </w:numbering>
 </file>
 
+<file path=word/people.xml><?xml version="1.0" encoding="utf-8"?>
+<w15:people xmlns:wpc="http://schemas.microsoft.com/office/word/2010/wordprocessingCanvas" xmlns:cx="http://schemas.microsoft.com/office/drawing/2014/chartex" xmlns:cx1="http://schemas.microsoft.com/office/drawing/2015/9/8/chartex" xmlns:cx2="http://schemas.microsoft.com/office/drawing/2015/10/21/chartex" xmlns:cx3="http://schemas.microsoft.com/office/drawing/2016/5/9/chartex" xmlns:cx4="http://schemas.microsoft.com/office/drawing/2016/5/10/chartex" xmlns:cx5="http://schemas.microsoft.com/office/drawing/2016/5/11/chartex" xmlns:cx6="http://schemas.microsoft.com/office/drawing/2016/5/12/chartex" xmlns:cx7="http://schemas.microsoft.com/office/drawing/2016/5/13/chartex" xmlns:cx8="http://schemas.microsoft.com/office/drawing/2016/5/14/chartex" xmlns:mc="http://schemas.openxmlformats.org/markup-compatibility/2006" xmlns:aink="http://schemas.microsoft.com/office/drawing/2016/ink" xmlns:am3d="http://schemas.microsoft.com/office/drawing/2017/model3d" xmlns:o="urn:schemas-microsoft-com:office:office" xmlns:oel="http://schemas.microsoft.com/office/2019/extlst" xmlns:r="http://schemas.openxmlformats.org/officeDocument/2006/relationships" xmlns:m="http://schemas.openxmlformats.org/officeDocument/2006/math" xmlns:v="urn:schemas-microsoft-com:vml" xmlns:wp14="http://schemas.microsoft.com/office/word/2010/wordprocessingDrawing" xmlns:wp="http://schemas.openxmlformats.org/drawingml/2006/wordprocessingDrawing" xmlns:w10="urn:schemas-microsoft-com:office:word" xmlns:w="http://schemas.openxmlformats.org/wordprocessingml/2006/main" xmlns:w14="http://schemas.microsoft.com/office/word/2010/wordml" xmlns:w15="http://schemas.microsoft.com/office/word/2012/wordml" xmlns:w16cex="http://schemas.microsoft.com/office/word/2018/wordml/cex" xmlns:w16cid="http://schemas.microsoft.com/office/word/2016/wordml/cid" xmlns:w16="http://schemas.microsoft.com/office/word/2018/wordml" xmlns:w16du="http://schemas.microsoft.com/office/word/2023/wordml/word16du" xmlns:w16sdtdh="http://schemas.microsoft.com/office/word/2020/wordml/sdtdatahash" xmlns:w16se="http://schemas.microsoft.com/office/word/2015/wordml/symex" xmlns:wpg="http://schemas.microsoft.com/office/word/2010/wordprocessingGroup" xmlns:wpi="http://schemas.microsoft.com/office/word/2010/wordprocessingInk" xmlns:wne="http://schemas.microsoft.com/office/word/2006/wordml" xmlns:wps="http://schemas.microsoft.com/office/word/2010/wordprocessingShape" mc:Ignorable="w14 w15 w16se w16cid w16 w16cex w16sdtdh w16du wp14">
+  <w15:person w15:author="trinh hiep hoa">
+    <w15:presenceInfo w15:providerId="Windows Live" w15:userId="23ed5e2696b451a6"/>
+  </w15:person>
+</w15:people>
+</file>
+
 <file path=word/styles.xml><?xml version="1.0" encoding="utf-8"?>
-<w:styles xmlns:mc="http://schemas.openxmlformats.org/markup-compatibility/2006" xmlns:r="http://schemas.openxmlformats.org/officeDocument/2006/relationships" xmlns:w="http://schemas.openxmlformats.org/wordprocessingml/2006/main" xmlns:w14="http://schemas.microsoft.com/office/word/2010/wordml" xmlns:w15="http://schemas.microsoft.com/office/word/2012/wordml" xmlns:w16cex="http://schemas.microsoft.com/office/word/2018/wordml/cex" xmlns:w16cid="http://schemas.microsoft.com/office/word/2016/wordml/cid" xmlns:w16="http://schemas.microsoft.com/office/word/2018/wordml" xmlns:w16du="http://schemas.microsoft.com/office/word/2023/wordml/word16du" xmlns:w16sdtdh="http://schemas.microsoft.com/office/word/2020/wordml/sdtdatahash" xmlns:w16sdtfl="http://schemas.microsoft.com/office/word/2024/wordml/sdtformatlock" xmlns:w16se="http://schemas.microsoft.com/office/word/2015/wordml/symex" mc:Ignorable="w14 w15 w16se w16cid w16 w16cex w16sdtdh w16sdtfl w16du">
+<w:styles xmlns:mc="http://schemas.openxmlformats.org/markup-compatibility/2006" xmlns:r="http://schemas.openxmlformats.org/officeDocument/2006/relationships" xmlns:w="http://schemas.openxmlformats.org/wordprocessingml/2006/main" xmlns:w14="http://schemas.microsoft.com/office/word/2010/wordml" xmlns:w15="http://schemas.microsoft.com/office/word/2012/wordml" xmlns:w16cex="http://schemas.microsoft.com/office/word/2018/wordml/cex" xmlns:w16cid="http://schemas.microsoft.com/office/word/2016/wordml/cid" xmlns:w16="http://schemas.microsoft.com/office/word/2018/wordml" xmlns:w16du="http://schemas.microsoft.com/office/word/2023/wordml/word16du" xmlns:w16sdtdh="http://schemas.microsoft.com/office/word/2020/wordml/sdtdatahash" xmlns:w16se="http://schemas.microsoft.com/office/word/2015/wordml/symex" mc:Ignorable="w14 w15 w16se w16cid w16 w16cex w16sdtdh w16du">
   <w:docDefaults>
     <w:rPrDefault>
       <w:rPr>
@@ -32760,6 +32934,7 @@
   <w:style w:type="character" w:default="1" w:styleId="DefaultParagraphFont">
     <w:name w:val="Default Paragraph Font"/>
     <w:uiPriority w:val="1"/>
+    <w:semiHidden/>
     <w:unhideWhenUsed/>
   </w:style>
   <w:style w:type="table" w:default="1" w:styleId="TableNormal">
@@ -33344,6 +33519,45 @@
       <w:shd w:val="clear" w:color="auto" w:fill="E1DFDD"/>
     </w:rPr>
   </w:style>
+  <w:style w:type="paragraph" w:styleId="IntenseQuote">
+    <w:name w:val="Intense Quote"/>
+    <w:basedOn w:val="Normal"/>
+    <w:next w:val="Normal"/>
+    <w:link w:val="IntenseQuoteChar"/>
+    <w:uiPriority w:val="30"/>
+    <w:qFormat/>
+    <w:rsid w:val="003E1B9E"/>
+    <w:pPr>
+      <w:pBdr>
+        <w:top w:val="single" w:sz="4" w:space="10" w:color="5B9BD5" w:themeColor="accent1"/>
+        <w:bottom w:val="single" w:sz="4" w:space="10" w:color="5B9BD5" w:themeColor="accent1"/>
+      </w:pBdr>
+      <w:spacing w:before="360" w:after="360"/>
+      <w:ind w:left="864" w:right="864"/>
+      <w:jc w:val="center"/>
+    </w:pPr>
+    <w:rPr>
+      <w:i/>
+      <w:iCs/>
+      <w:color w:val="5B9BD5" w:themeColor="accent1"/>
+    </w:rPr>
+  </w:style>
+  <w:style w:type="character" w:customStyle="1" w:styleId="IntenseQuoteChar">
+    <w:name w:val="Intense Quote Char"/>
+    <w:basedOn w:val="DefaultParagraphFont"/>
+    <w:link w:val="IntenseQuote"/>
+    <w:uiPriority w:val="30"/>
+    <w:rsid w:val="003E1B9E"/>
+    <w:rPr>
+      <w:rFonts w:ascii="Times New Roman" w:eastAsia="Times New Roman" w:hAnsi="Times New Roman" w:cs="Times New Roman"/>
+      <w:i/>
+      <w:iCs/>
+      <w:color w:val="5B9BD5" w:themeColor="accent1"/>
+      <w:sz w:val="26"/>
+      <w:szCs w:val="24"/>
+      <w:lang w:val="vi-VN"/>
+    </w:rPr>
+  </w:style>
 </w:styles>
 </file>
 

</xml_diff>